<commit_message>
Added the additional requirements
</commit_message>
<xml_diff>
--- a/Capstone_Stage1.docx
+++ b/Capstone_Stage1.docx
@@ -239,43 +239,7 @@
             <w:u w:val="single"/>
             <w:lang w:eastAsia="en-IN"/>
           </w:rPr>
-          <w:t>Desc</w:t>
-        </w:r>
-        <w:r>
-          <w:rPr>
-            <w:rFonts w:ascii="Arial" w:eastAsia="Times New Roman" w:hAnsi="Arial" w:cs="Arial"/>
-            <w:color w:val="1155CC"/>
-            <w:u w:val="single"/>
-            <w:lang w:eastAsia="en-IN"/>
-          </w:rPr>
-          <w:t>r</w:t>
-        </w:r>
-        <w:r>
-          <w:rPr>
-            <w:rFonts w:ascii="Arial" w:eastAsia="Times New Roman" w:hAnsi="Arial" w:cs="Arial"/>
-            <w:color w:val="1155CC"/>
-            <w:u w:val="single"/>
-            <w:lang w:eastAsia="en-IN"/>
-          </w:rPr>
-          <w:t>ibe any co</w:t>
-        </w:r>
-        <w:r>
-          <w:rPr>
-            <w:rFonts w:ascii="Arial" w:eastAsia="Times New Roman" w:hAnsi="Arial" w:cs="Arial"/>
-            <w:color w:val="1155CC"/>
-            <w:u w:val="single"/>
-            <w:lang w:eastAsia="en-IN"/>
-          </w:rPr>
-          <w:t>r</w:t>
-        </w:r>
-        <w:r>
-          <w:rPr>
-            <w:rFonts w:ascii="Arial" w:eastAsia="Times New Roman" w:hAnsi="Arial" w:cs="Arial"/>
-            <w:color w:val="1155CC"/>
-            <w:u w:val="single"/>
-            <w:lang w:eastAsia="en-IN"/>
-          </w:rPr>
-          <w:t>ner cases in the UX.</w:t>
+          <w:t>Describe any corner cases in the UX.</w:t>
         </w:r>
       </w:hyperlink>
     </w:p>
@@ -1755,611 +1719,7 @@
     <w:p>
       <w:pPr>
         <w:spacing w:before="200" w:after="0" w:line="240" w:lineRule="auto"/>
-        <w:outlineLvl w:val="0"/>
-        <w:rPr>
-          <w:rFonts w:ascii="Times New Roman" w:eastAsia="Times New Roman" w:hAnsi="Times New Roman" w:cs="Times New Roman"/>
-          <w:b/>
-          <w:bCs/>
-          <w:kern w:val="36"/>
-          <w:sz w:val="48"/>
-          <w:szCs w:val="48"/>
-          <w:lang w:eastAsia="en-IN"/>
-        </w:rPr>
-      </w:pPr>
-      <w:r>
-        <w:rPr>
-          <w:rFonts w:ascii="Trebuchet MS" w:eastAsia="Times New Roman" w:hAnsi="Trebuchet MS" w:cs="Times New Roman"/>
-          <w:color w:val="000000"/>
-          <w:kern w:val="36"/>
-          <w:sz w:val="32"/>
-          <w:szCs w:val="32"/>
-          <w:lang w:eastAsia="en-IN"/>
-        </w:rPr>
-        <w:t>Key Considerations</w:t>
-      </w:r>
-    </w:p>
-    <w:p>
-      <w:pPr>
-        <w:spacing w:after="0" w:line="240" w:lineRule="auto"/>
-        <w:rPr>
-          <w:rFonts w:ascii="Times New Roman" w:eastAsia="Times New Roman" w:hAnsi="Times New Roman" w:cs="Times New Roman"/>
-          <w:sz w:val="24"/>
-          <w:szCs w:val="24"/>
-          <w:lang w:eastAsia="en-IN"/>
-        </w:rPr>
-      </w:pPr>
-    </w:p>
-    <w:p>
-      <w:pPr>
-        <w:spacing w:before="160" w:after="0" w:line="240" w:lineRule="auto"/>
-        <w:outlineLvl w:val="2"/>
-        <w:rPr>
-          <w:rFonts w:ascii="Times New Roman" w:eastAsia="Times New Roman" w:hAnsi="Times New Roman" w:cs="Times New Roman"/>
-          <w:b/>
-          <w:bCs/>
-          <w:sz w:val="27"/>
-          <w:szCs w:val="27"/>
-          <w:lang w:eastAsia="en-IN"/>
-        </w:rPr>
-      </w:pPr>
-      <w:r>
-        <w:rPr>
-          <w:rFonts w:ascii="Trebuchet MS" w:eastAsia="Times New Roman" w:hAnsi="Trebuchet MS" w:cs="Times New Roman"/>
-          <w:b/>
-          <w:bCs/>
-          <w:color w:val="666666"/>
-          <w:sz w:val="24"/>
-          <w:szCs w:val="24"/>
-          <w:lang w:eastAsia="en-IN"/>
-        </w:rPr>
-        <w:t xml:space="preserve">How will your app handle data persistence? </w:t>
-      </w:r>
-    </w:p>
-    <w:p>
-      <w:pPr>
-        <w:spacing w:after="0" w:line="240" w:lineRule="auto"/>
-        <w:rPr>
-          <w:rFonts w:ascii="Times New Roman" w:eastAsia="Times New Roman" w:hAnsi="Times New Roman" w:cs="Times New Roman"/>
-          <w:sz w:val="24"/>
-          <w:szCs w:val="24"/>
-          <w:lang w:eastAsia="en-IN"/>
-        </w:rPr>
-      </w:pPr>
-    </w:p>
-    <w:p>
-      <w:pPr>
-        <w:spacing w:after="0" w:line="240" w:lineRule="auto"/>
-        <w:rPr>
-          <w:rFonts w:ascii="Arial" w:eastAsia="Times New Roman" w:hAnsi="Arial" w:cs="Arial"/>
-          <w:color w:val="38761D"/>
-          <w:lang w:eastAsia="en-IN"/>
-        </w:rPr>
-      </w:pPr>
-      <w:r>
-        <w:rPr>
-          <w:rFonts w:ascii="Arial" w:eastAsia="Times New Roman" w:hAnsi="Arial" w:cs="Arial"/>
-          <w:color w:val="38761D"/>
-          <w:lang w:eastAsia="en-IN"/>
-        </w:rPr>
-        <w:t xml:space="preserve">I will build a local </w:t>
-      </w:r>
-      <w:proofErr w:type="spellStart"/>
-      <w:r>
-        <w:rPr>
-          <w:rFonts w:ascii="Arial" w:eastAsia="Times New Roman" w:hAnsi="Arial" w:cs="Arial"/>
-          <w:color w:val="38761D"/>
-          <w:lang w:eastAsia="en-IN"/>
-        </w:rPr>
-        <w:t>sqlite</w:t>
-      </w:r>
-      <w:proofErr w:type="spellEnd"/>
-      <w:r>
-        <w:rPr>
-          <w:rFonts w:ascii="Arial" w:eastAsia="Times New Roman" w:hAnsi="Arial" w:cs="Arial"/>
-          <w:color w:val="38761D"/>
-          <w:lang w:eastAsia="en-IN"/>
-        </w:rPr>
-        <w:t xml:space="preserve"> data base with a content provider. The </w:t>
-      </w:r>
-      <w:proofErr w:type="spellStart"/>
-      <w:r>
-        <w:rPr>
-          <w:rFonts w:ascii="Arial" w:eastAsia="Times New Roman" w:hAnsi="Arial" w:cs="Arial"/>
-          <w:color w:val="38761D"/>
-          <w:lang w:eastAsia="en-IN"/>
-        </w:rPr>
-        <w:t>Db</w:t>
-      </w:r>
-      <w:proofErr w:type="spellEnd"/>
-      <w:r>
-        <w:rPr>
-          <w:rFonts w:ascii="Arial" w:eastAsia="Times New Roman" w:hAnsi="Arial" w:cs="Arial"/>
-          <w:color w:val="38761D"/>
-          <w:lang w:eastAsia="en-IN"/>
-        </w:rPr>
-        <w:t xml:space="preserve"> will have a single table with two fields the </w:t>
-      </w:r>
-      <w:proofErr w:type="spellStart"/>
-      <w:r>
-        <w:rPr>
-          <w:rFonts w:ascii="Arial" w:eastAsia="Times New Roman" w:hAnsi="Arial" w:cs="Arial"/>
-          <w:color w:val="38761D"/>
-          <w:lang w:eastAsia="en-IN"/>
-        </w:rPr>
-        <w:t>subredditId</w:t>
-      </w:r>
-      <w:proofErr w:type="spellEnd"/>
-      <w:r>
-        <w:rPr>
-          <w:rFonts w:ascii="Arial" w:eastAsia="Times New Roman" w:hAnsi="Arial" w:cs="Arial"/>
-          <w:color w:val="38761D"/>
-          <w:lang w:eastAsia="en-IN"/>
-        </w:rPr>
-        <w:t xml:space="preserve"> and its corresponding state (Show or hide).</w:t>
-      </w:r>
-    </w:p>
-    <w:p>
-      <w:pPr>
-        <w:spacing w:after="0" w:line="240" w:lineRule="auto"/>
-        <w:rPr>
-          <w:rFonts w:ascii="Times New Roman" w:eastAsia="Times New Roman" w:hAnsi="Times New Roman" w:cs="Times New Roman"/>
-          <w:sz w:val="24"/>
-          <w:szCs w:val="24"/>
-          <w:lang w:eastAsia="en-IN"/>
-        </w:rPr>
-      </w:pPr>
-      <w:r>
-        <w:rPr>
-          <w:rFonts w:ascii="Arial" w:eastAsia="Times New Roman" w:hAnsi="Arial" w:cs="Arial"/>
-          <w:color w:val="38761D"/>
-          <w:lang w:eastAsia="en-IN"/>
-        </w:rPr>
-        <w:t xml:space="preserve">Use Shared preference to </w:t>
-      </w:r>
-      <w:proofErr w:type="gramStart"/>
-      <w:r>
-        <w:rPr>
-          <w:rFonts w:ascii="Arial" w:eastAsia="Times New Roman" w:hAnsi="Arial" w:cs="Arial"/>
-          <w:color w:val="38761D"/>
-          <w:lang w:eastAsia="en-IN"/>
-        </w:rPr>
-        <w:t>Save</w:t>
-      </w:r>
-      <w:proofErr w:type="gramEnd"/>
-      <w:r>
-        <w:rPr>
-          <w:rFonts w:ascii="Arial" w:eastAsia="Times New Roman" w:hAnsi="Arial" w:cs="Arial"/>
-          <w:color w:val="38761D"/>
-          <w:lang w:eastAsia="en-IN"/>
-        </w:rPr>
-        <w:t xml:space="preserve"> the login session state.</w:t>
-      </w:r>
-    </w:p>
-    <w:p>
-      <w:pPr>
-        <w:spacing w:after="0" w:line="240" w:lineRule="auto"/>
-        <w:rPr>
-          <w:rFonts w:ascii="Times New Roman" w:eastAsia="Times New Roman" w:hAnsi="Times New Roman" w:cs="Times New Roman"/>
-          <w:sz w:val="24"/>
-          <w:szCs w:val="24"/>
-          <w:lang w:eastAsia="en-IN"/>
-        </w:rPr>
-      </w:pPr>
-    </w:p>
-    <w:p>
-      <w:pPr>
-        <w:spacing w:before="160" w:after="0" w:line="240" w:lineRule="auto"/>
-        <w:outlineLvl w:val="2"/>
-        <w:rPr>
-          <w:rFonts w:ascii="Times New Roman" w:eastAsia="Times New Roman" w:hAnsi="Times New Roman" w:cs="Times New Roman"/>
-          <w:b/>
-          <w:bCs/>
-          <w:sz w:val="27"/>
-          <w:szCs w:val="27"/>
-          <w:lang w:eastAsia="en-IN"/>
-        </w:rPr>
-      </w:pPr>
-      <w:r>
-        <w:rPr>
-          <w:rFonts w:ascii="Trebuchet MS" w:eastAsia="Times New Roman" w:hAnsi="Trebuchet MS" w:cs="Times New Roman"/>
-          <w:b/>
-          <w:bCs/>
-          <w:color w:val="666666"/>
-          <w:sz w:val="24"/>
-          <w:szCs w:val="24"/>
-          <w:lang w:eastAsia="en-IN"/>
-        </w:rPr>
-        <w:t>Describe any edge or corner cases in the UX.</w:t>
-      </w:r>
-    </w:p>
-    <w:p>
-      <w:pPr>
-        <w:spacing w:after="0" w:line="240" w:lineRule="auto"/>
-        <w:rPr>
-          <w:rFonts w:ascii="Times New Roman" w:eastAsia="Times New Roman" w:hAnsi="Times New Roman" w:cs="Times New Roman"/>
-          <w:sz w:val="24"/>
-          <w:szCs w:val="24"/>
-          <w:lang w:eastAsia="en-IN"/>
-        </w:rPr>
-      </w:pPr>
-    </w:p>
-    <w:p>
-      <w:pPr>
-        <w:spacing w:after="0" w:line="240" w:lineRule="auto"/>
-        <w:rPr>
-          <w:rFonts w:ascii="Times New Roman" w:eastAsia="Times New Roman" w:hAnsi="Times New Roman" w:cs="Times New Roman"/>
-          <w:sz w:val="24"/>
-          <w:szCs w:val="24"/>
-          <w:lang w:eastAsia="en-IN"/>
-        </w:rPr>
-      </w:pPr>
-      <w:r>
-        <w:rPr>
-          <w:rFonts w:ascii="Arial" w:eastAsia="Times New Roman" w:hAnsi="Arial" w:cs="Arial"/>
-          <w:color w:val="38761D"/>
-          <w:lang w:eastAsia="en-IN"/>
-        </w:rPr>
-        <w:t xml:space="preserve">If the user is not subscribed to any </w:t>
-      </w:r>
-      <w:proofErr w:type="spellStart"/>
-      <w:r>
-        <w:rPr>
-          <w:rFonts w:ascii="Arial" w:eastAsia="Times New Roman" w:hAnsi="Arial" w:cs="Arial"/>
-          <w:color w:val="38761D"/>
-          <w:lang w:eastAsia="en-IN"/>
-        </w:rPr>
-        <w:t>subreddit</w:t>
-      </w:r>
-      <w:proofErr w:type="spellEnd"/>
-      <w:r>
-        <w:rPr>
-          <w:rFonts w:ascii="Arial" w:eastAsia="Times New Roman" w:hAnsi="Arial" w:cs="Arial"/>
-          <w:color w:val="38761D"/>
-          <w:lang w:eastAsia="en-IN"/>
-        </w:rPr>
-        <w:t xml:space="preserve"> or if he turns </w:t>
-      </w:r>
-      <w:proofErr w:type="gramStart"/>
-      <w:r>
-        <w:rPr>
-          <w:rFonts w:ascii="Arial" w:eastAsia="Times New Roman" w:hAnsi="Arial" w:cs="Arial"/>
-          <w:color w:val="38761D"/>
-          <w:lang w:eastAsia="en-IN"/>
-        </w:rPr>
-        <w:t>all the</w:t>
-      </w:r>
-      <w:proofErr w:type="gramEnd"/>
-      <w:r>
-        <w:rPr>
-          <w:rFonts w:ascii="Arial" w:eastAsia="Times New Roman" w:hAnsi="Arial" w:cs="Arial"/>
-          <w:color w:val="38761D"/>
-          <w:lang w:eastAsia="en-IN"/>
-        </w:rPr>
-        <w:t xml:space="preserve"> toggle buttons to hide the </w:t>
-      </w:r>
-      <w:proofErr w:type="spellStart"/>
-      <w:r>
-        <w:rPr>
-          <w:rFonts w:ascii="Arial" w:eastAsia="Times New Roman" w:hAnsi="Arial" w:cs="Arial"/>
-          <w:color w:val="38761D"/>
-          <w:lang w:eastAsia="en-IN"/>
-        </w:rPr>
-        <w:t>subreddits</w:t>
-      </w:r>
-      <w:proofErr w:type="spellEnd"/>
-      <w:r>
-        <w:rPr>
-          <w:rFonts w:ascii="Arial" w:eastAsia="Times New Roman" w:hAnsi="Arial" w:cs="Arial"/>
-          <w:color w:val="38761D"/>
-          <w:lang w:eastAsia="en-IN"/>
-        </w:rPr>
-        <w:t>.</w:t>
-      </w:r>
-    </w:p>
-    <w:p>
-      <w:pPr>
-        <w:spacing w:after="0" w:line="240" w:lineRule="auto"/>
-        <w:rPr>
-          <w:rFonts w:ascii="Times New Roman" w:eastAsia="Times New Roman" w:hAnsi="Times New Roman" w:cs="Times New Roman"/>
-          <w:sz w:val="24"/>
-          <w:szCs w:val="24"/>
-          <w:lang w:eastAsia="en-IN"/>
-        </w:rPr>
-      </w:pPr>
-    </w:p>
-    <w:p>
-      <w:pPr>
-        <w:spacing w:before="160" w:after="0" w:line="240" w:lineRule="auto"/>
-        <w:outlineLvl w:val="2"/>
-        <w:rPr>
-          <w:rFonts w:ascii="Times New Roman" w:eastAsia="Times New Roman" w:hAnsi="Times New Roman" w:cs="Times New Roman"/>
-          <w:b/>
-          <w:bCs/>
-          <w:sz w:val="27"/>
-          <w:szCs w:val="27"/>
-          <w:lang w:eastAsia="en-IN"/>
-        </w:rPr>
-      </w:pPr>
-      <w:r>
-        <w:rPr>
-          <w:rFonts w:ascii="Trebuchet MS" w:eastAsia="Times New Roman" w:hAnsi="Trebuchet MS" w:cs="Times New Roman"/>
-          <w:b/>
-          <w:bCs/>
-          <w:color w:val="666666"/>
-          <w:sz w:val="24"/>
-          <w:szCs w:val="24"/>
-          <w:lang w:eastAsia="en-IN"/>
-        </w:rPr>
-        <w:t xml:space="preserve">Describe any libraries you’ll be using and share </w:t>
-      </w:r>
-      <w:proofErr w:type="gramStart"/>
-      <w:r>
-        <w:rPr>
-          <w:rFonts w:ascii="Trebuchet MS" w:eastAsia="Times New Roman" w:hAnsi="Trebuchet MS" w:cs="Times New Roman"/>
-          <w:b/>
-          <w:bCs/>
-          <w:color w:val="666666"/>
-          <w:sz w:val="24"/>
-          <w:szCs w:val="24"/>
-          <w:lang w:eastAsia="en-IN"/>
-        </w:rPr>
-        <w:t>your</w:t>
-      </w:r>
-      <w:proofErr w:type="gramEnd"/>
-      <w:r>
-        <w:rPr>
-          <w:rFonts w:ascii="Trebuchet MS" w:eastAsia="Times New Roman" w:hAnsi="Trebuchet MS" w:cs="Times New Roman"/>
-          <w:b/>
-          <w:bCs/>
-          <w:color w:val="666666"/>
-          <w:sz w:val="24"/>
-          <w:szCs w:val="24"/>
-          <w:lang w:eastAsia="en-IN"/>
-        </w:rPr>
-        <w:t xml:space="preserve"> reasoning for including them.</w:t>
-      </w:r>
-    </w:p>
-    <w:p>
-      <w:pPr>
-        <w:spacing w:after="0" w:line="240" w:lineRule="auto"/>
-        <w:rPr>
-          <w:rFonts w:ascii="Times New Roman" w:eastAsia="Times New Roman" w:hAnsi="Times New Roman" w:cs="Times New Roman"/>
-          <w:sz w:val="24"/>
-          <w:szCs w:val="24"/>
-          <w:lang w:eastAsia="en-IN"/>
-        </w:rPr>
-      </w:pPr>
-    </w:p>
-    <w:p>
-      <w:pPr>
-        <w:spacing w:after="0" w:line="240" w:lineRule="auto"/>
-        <w:rPr>
-          <w:rFonts w:ascii="Arial" w:eastAsia="Times New Roman" w:hAnsi="Arial" w:cs="Arial"/>
-          <w:color w:val="38761D"/>
-          <w:lang w:eastAsia="en-IN"/>
-        </w:rPr>
-      </w:pPr>
-      <w:r>
-        <w:rPr>
-          <w:rFonts w:ascii="Arial" w:eastAsia="Times New Roman" w:hAnsi="Arial" w:cs="Arial"/>
-          <w:color w:val="38761D"/>
-          <w:lang w:eastAsia="en-IN"/>
-        </w:rPr>
-        <w:t xml:space="preserve">Picasso: easier to load images in </w:t>
-      </w:r>
-      <w:proofErr w:type="spellStart"/>
-      <w:r>
-        <w:rPr>
-          <w:rFonts w:ascii="Arial" w:eastAsia="Times New Roman" w:hAnsi="Arial" w:cs="Arial"/>
-          <w:color w:val="38761D"/>
-          <w:lang w:eastAsia="en-IN"/>
-        </w:rPr>
-        <w:t>ImageViews</w:t>
-      </w:r>
-      <w:proofErr w:type="spellEnd"/>
-    </w:p>
-    <w:p>
-      <w:pPr>
-        <w:spacing w:after="0" w:line="240" w:lineRule="auto"/>
-        <w:rPr>
-          <w:rFonts w:ascii="Arial" w:eastAsia="Times New Roman" w:hAnsi="Arial" w:cs="Arial"/>
-          <w:color w:val="38761D"/>
-          <w:lang w:eastAsia="en-IN"/>
-        </w:rPr>
-      </w:pPr>
-      <w:proofErr w:type="spellStart"/>
-      <w:proofErr w:type="gramStart"/>
-      <w:r>
-        <w:rPr>
-          <w:rFonts w:ascii="Arial" w:eastAsia="Times New Roman" w:hAnsi="Arial" w:cs="Arial"/>
-          <w:color w:val="38761D"/>
-          <w:lang w:eastAsia="en-IN"/>
-        </w:rPr>
-        <w:t>okHttp</w:t>
-      </w:r>
-      <w:proofErr w:type="spellEnd"/>
-      <w:proofErr w:type="gramEnd"/>
-      <w:r>
-        <w:rPr>
-          <w:rFonts w:ascii="Arial" w:eastAsia="Times New Roman" w:hAnsi="Arial" w:cs="Arial"/>
-          <w:color w:val="38761D"/>
-          <w:lang w:eastAsia="en-IN"/>
-        </w:rPr>
-        <w:t>: to make network calls easier.</w:t>
-      </w:r>
-    </w:p>
-    <w:p>
-      <w:pPr>
-        <w:spacing w:before="160" w:after="0" w:line="240" w:lineRule="auto"/>
-        <w:outlineLvl w:val="2"/>
-        <w:rPr>
-          <w:rFonts w:ascii="Times New Roman" w:eastAsia="Times New Roman" w:hAnsi="Times New Roman" w:cs="Times New Roman"/>
-          <w:b/>
-          <w:bCs/>
-          <w:sz w:val="27"/>
-          <w:szCs w:val="27"/>
-          <w:lang w:eastAsia="en-IN"/>
-        </w:rPr>
-      </w:pPr>
-      <w:r>
-        <w:rPr>
-          <w:rFonts w:ascii="Trebuchet MS" w:eastAsia="Times New Roman" w:hAnsi="Trebuchet MS" w:cs="Times New Roman"/>
-          <w:b/>
-          <w:bCs/>
-          <w:color w:val="666666"/>
-          <w:sz w:val="24"/>
-          <w:szCs w:val="24"/>
-          <w:lang w:eastAsia="en-IN"/>
-        </w:rPr>
-        <w:lastRenderedPageBreak/>
-        <w:t>Describe how you will implement Google Play Services or other external services.</w:t>
-      </w:r>
-    </w:p>
-    <w:p>
-      <w:pPr>
-        <w:spacing w:after="0" w:line="240" w:lineRule="auto"/>
-        <w:rPr>
-          <w:rFonts w:ascii="Times New Roman" w:eastAsia="Times New Roman" w:hAnsi="Times New Roman" w:cs="Times New Roman"/>
-          <w:sz w:val="24"/>
-          <w:szCs w:val="24"/>
-          <w:lang w:eastAsia="en-IN"/>
-        </w:rPr>
-      </w:pPr>
-    </w:p>
-    <w:p>
-      <w:pPr>
-        <w:spacing w:after="0" w:line="240" w:lineRule="auto"/>
-        <w:rPr>
-          <w:rFonts w:ascii="Times New Roman" w:eastAsia="Times New Roman" w:hAnsi="Times New Roman" w:cs="Times New Roman"/>
-          <w:sz w:val="24"/>
-          <w:szCs w:val="24"/>
-          <w:lang w:eastAsia="en-IN"/>
-        </w:rPr>
-      </w:pPr>
-      <w:r>
-        <w:rPr>
-          <w:rFonts w:ascii="Arial" w:eastAsia="Times New Roman" w:hAnsi="Arial" w:cs="Arial"/>
-          <w:color w:val="38761D"/>
-          <w:lang w:eastAsia="en-IN"/>
-        </w:rPr>
-        <w:t xml:space="preserve">Might use </w:t>
-      </w:r>
-      <w:proofErr w:type="spellStart"/>
-      <w:r>
-        <w:rPr>
-          <w:rFonts w:ascii="Arial" w:eastAsia="Times New Roman" w:hAnsi="Arial" w:cs="Arial"/>
-          <w:color w:val="38761D"/>
-          <w:lang w:eastAsia="en-IN"/>
-        </w:rPr>
-        <w:t>JobScedular</w:t>
-      </w:r>
-      <w:proofErr w:type="spellEnd"/>
-      <w:r>
-        <w:rPr>
-          <w:rFonts w:ascii="Arial" w:eastAsia="Times New Roman" w:hAnsi="Arial" w:cs="Arial"/>
-          <w:color w:val="38761D"/>
-          <w:lang w:eastAsia="en-IN"/>
-        </w:rPr>
-        <w:t xml:space="preserve"> to refresh the access token which expires in an hour</w:t>
-      </w:r>
-    </w:p>
-    <w:p>
-      <w:pPr>
-        <w:spacing w:after="0" w:line="240" w:lineRule="auto"/>
-        <w:rPr>
-          <w:rFonts w:ascii="Arial" w:eastAsia="Times New Roman" w:hAnsi="Arial" w:cs="Arial"/>
-          <w:color w:val="38761D"/>
-          <w:lang w:eastAsia="en-IN"/>
-        </w:rPr>
-      </w:pPr>
-      <w:r>
-        <w:rPr>
-          <w:rFonts w:ascii="Arial" w:eastAsia="Times New Roman" w:hAnsi="Arial" w:cs="Arial"/>
-          <w:color w:val="38761D"/>
-          <w:lang w:eastAsia="en-IN"/>
-        </w:rPr>
-        <w:t xml:space="preserve">Also to update the </w:t>
-      </w:r>
-      <w:proofErr w:type="spellStart"/>
-      <w:r>
-        <w:rPr>
-          <w:rFonts w:ascii="Arial" w:eastAsia="Times New Roman" w:hAnsi="Arial" w:cs="Arial"/>
-          <w:color w:val="38761D"/>
-          <w:lang w:eastAsia="en-IN"/>
-        </w:rPr>
-        <w:t>subreddits</w:t>
-      </w:r>
-      <w:proofErr w:type="spellEnd"/>
-      <w:r>
-        <w:rPr>
-          <w:rFonts w:ascii="Arial" w:eastAsia="Times New Roman" w:hAnsi="Arial" w:cs="Arial"/>
-          <w:color w:val="38761D"/>
-          <w:lang w:eastAsia="en-IN"/>
-        </w:rPr>
-        <w:t xml:space="preserve"> database if the user has subscribed to any new </w:t>
-      </w:r>
-      <w:proofErr w:type="spellStart"/>
-      <w:r>
-        <w:rPr>
-          <w:rFonts w:ascii="Arial" w:eastAsia="Times New Roman" w:hAnsi="Arial" w:cs="Arial"/>
-          <w:color w:val="38761D"/>
-          <w:lang w:eastAsia="en-IN"/>
-        </w:rPr>
-        <w:t>subreddit</w:t>
-      </w:r>
-      <w:proofErr w:type="spellEnd"/>
-    </w:p>
-    <w:p>
-      <w:pPr>
-        <w:spacing w:before="200" w:after="0" w:line="240" w:lineRule="auto"/>
-        <w:outlineLvl w:val="0"/>
-        <w:rPr>
-          <w:rFonts w:ascii="Times New Roman" w:eastAsia="Times New Roman" w:hAnsi="Times New Roman" w:cs="Times New Roman"/>
-          <w:b/>
-          <w:bCs/>
-          <w:kern w:val="36"/>
-          <w:sz w:val="48"/>
-          <w:szCs w:val="48"/>
-          <w:lang w:eastAsia="en-IN"/>
-        </w:rPr>
-      </w:pPr>
-      <w:r>
-        <w:rPr>
-          <w:rFonts w:ascii="Trebuchet MS" w:eastAsia="Times New Roman" w:hAnsi="Trebuchet MS" w:cs="Times New Roman"/>
-          <w:color w:val="000000"/>
-          <w:kern w:val="36"/>
-          <w:sz w:val="32"/>
-          <w:szCs w:val="32"/>
-          <w:lang w:eastAsia="en-IN"/>
-        </w:rPr>
-        <w:t>Next Steps: Required Tasks</w:t>
-      </w:r>
-    </w:p>
-    <w:p>
-      <w:pPr>
-        <w:spacing w:after="0" w:line="240" w:lineRule="auto"/>
-        <w:rPr>
-          <w:rFonts w:ascii="Times New Roman" w:eastAsia="Times New Roman" w:hAnsi="Times New Roman" w:cs="Times New Roman"/>
-          <w:sz w:val="24"/>
-          <w:szCs w:val="24"/>
-          <w:lang w:eastAsia="en-IN"/>
-        </w:rPr>
-      </w:pPr>
-    </w:p>
-    <w:p>
-      <w:pPr>
-        <w:spacing w:before="200" w:after="0" w:line="240" w:lineRule="auto"/>
         <w:outlineLvl w:val="1"/>
-        <w:rPr>
-          <w:rFonts w:ascii="Times New Roman" w:eastAsia="Times New Roman" w:hAnsi="Times New Roman" w:cs="Times New Roman"/>
-          <w:b/>
-          <w:bCs/>
-          <w:sz w:val="36"/>
-          <w:szCs w:val="36"/>
-          <w:lang w:eastAsia="en-IN"/>
-        </w:rPr>
-      </w:pPr>
-      <w:r>
         <w:rPr>
           <w:rFonts w:ascii="Trebuchet MS" w:eastAsia="Times New Roman" w:hAnsi="Trebuchet MS" w:cs="Times New Roman"/>
           <w:b/>
@@ -2369,116 +1729,6 @@
           <w:szCs w:val="26"/>
           <w:lang w:eastAsia="en-IN"/>
         </w:rPr>
-        <w:t>Task 1: Project Setup</w:t>
-      </w:r>
-    </w:p>
-    <w:p>
-      <w:pPr>
-        <w:numPr>
-          <w:ilvl w:val="0"/>
-          <w:numId w:val="3"/>
-        </w:numPr>
-        <w:spacing w:after="0" w:line="240" w:lineRule="auto"/>
-        <w:textAlignment w:val="baseline"/>
-        <w:rPr>
-          <w:rFonts w:ascii="Arial" w:eastAsia="Times New Roman" w:hAnsi="Arial" w:cs="Arial"/>
-          <w:color w:val="38761D"/>
-          <w:lang w:eastAsia="en-IN"/>
-        </w:rPr>
-      </w:pPr>
-      <w:r>
-        <w:rPr>
-          <w:rFonts w:ascii="Arial" w:eastAsia="Times New Roman" w:hAnsi="Arial" w:cs="Arial"/>
-          <w:color w:val="38761D"/>
-          <w:lang w:eastAsia="en-IN"/>
-        </w:rPr>
-        <w:t xml:space="preserve">Implement </w:t>
-      </w:r>
-      <w:proofErr w:type="spellStart"/>
-      <w:r>
-        <w:rPr>
-          <w:rFonts w:ascii="Arial" w:eastAsia="Times New Roman" w:hAnsi="Arial" w:cs="Arial"/>
-          <w:color w:val="38761D"/>
-          <w:lang w:eastAsia="en-IN"/>
-        </w:rPr>
-        <w:t>oAuth</w:t>
-      </w:r>
-      <w:proofErr w:type="spellEnd"/>
-      <w:r>
-        <w:rPr>
-          <w:rFonts w:ascii="Arial" w:eastAsia="Times New Roman" w:hAnsi="Arial" w:cs="Arial"/>
-          <w:color w:val="38761D"/>
-          <w:lang w:eastAsia="en-IN"/>
-        </w:rPr>
-        <w:t xml:space="preserve"> and check if you can get an Access Token and make a sample </w:t>
-      </w:r>
-      <w:proofErr w:type="spellStart"/>
-      <w:proofErr w:type="gramStart"/>
-      <w:r>
-        <w:rPr>
-          <w:rFonts w:ascii="Arial" w:eastAsia="Times New Roman" w:hAnsi="Arial" w:cs="Arial"/>
-          <w:color w:val="38761D"/>
-          <w:lang w:eastAsia="en-IN"/>
-        </w:rPr>
-        <w:t>Api</w:t>
-      </w:r>
-      <w:proofErr w:type="spellEnd"/>
-      <w:proofErr w:type="gramEnd"/>
-      <w:r>
-        <w:rPr>
-          <w:rFonts w:ascii="Arial" w:eastAsia="Times New Roman" w:hAnsi="Arial" w:cs="Arial"/>
-          <w:color w:val="38761D"/>
-          <w:lang w:eastAsia="en-IN"/>
-        </w:rPr>
-        <w:t xml:space="preserve"> call to any endpoint.</w:t>
-      </w:r>
-    </w:p>
-    <w:p>
-      <w:pPr>
-        <w:numPr>
-          <w:ilvl w:val="0"/>
-          <w:numId w:val="3"/>
-        </w:numPr>
-        <w:spacing w:after="0" w:line="240" w:lineRule="auto"/>
-        <w:textAlignment w:val="baseline"/>
-        <w:rPr>
-          <w:rFonts w:ascii="Arial" w:eastAsia="Times New Roman" w:hAnsi="Arial" w:cs="Arial"/>
-          <w:color w:val="38761D"/>
-          <w:lang w:eastAsia="en-IN"/>
-        </w:rPr>
-      </w:pPr>
-      <w:r>
-        <w:rPr>
-          <w:rFonts w:ascii="Arial" w:eastAsia="Times New Roman" w:hAnsi="Arial" w:cs="Arial"/>
-          <w:color w:val="38761D"/>
-          <w:lang w:eastAsia="en-IN"/>
-        </w:rPr>
-        <w:t xml:space="preserve">Configure libraries </w:t>
-      </w:r>
-    </w:p>
-    <w:p>
-      <w:pPr>
-        <w:spacing w:after="0" w:line="240" w:lineRule="auto"/>
-        <w:rPr>
-          <w:rFonts w:ascii="Times New Roman" w:eastAsia="Times New Roman" w:hAnsi="Times New Roman" w:cs="Times New Roman"/>
-          <w:sz w:val="24"/>
-          <w:szCs w:val="24"/>
-          <w:lang w:eastAsia="en-IN"/>
-        </w:rPr>
-      </w:pPr>
-    </w:p>
-    <w:p>
-      <w:pPr>
-        <w:spacing w:before="200" w:after="0" w:line="240" w:lineRule="auto"/>
-        <w:outlineLvl w:val="1"/>
-        <w:rPr>
-          <w:rFonts w:ascii="Times New Roman" w:eastAsia="Times New Roman" w:hAnsi="Times New Roman" w:cs="Times New Roman"/>
-          <w:b/>
-          <w:bCs/>
-          <w:sz w:val="36"/>
-          <w:szCs w:val="36"/>
-          <w:lang w:eastAsia="en-IN"/>
-        </w:rPr>
       </w:pPr>
       <w:r>
         <w:rPr>
@@ -2490,145 +1740,8 @@
           <w:szCs w:val="26"/>
           <w:lang w:eastAsia="en-IN"/>
         </w:rPr>
-        <w:t>Task 2: Implement UI for Each Activity and Fragment</w:t>
-      </w:r>
-    </w:p>
-    <w:p>
-      <w:pPr>
-        <w:numPr>
-          <w:ilvl w:val="0"/>
-          <w:numId w:val="4"/>
-        </w:numPr>
-        <w:spacing w:after="0" w:line="240" w:lineRule="auto"/>
-        <w:textAlignment w:val="baseline"/>
-        <w:rPr>
-          <w:rFonts w:ascii="Arial" w:eastAsia="Times New Roman" w:hAnsi="Arial" w:cs="Arial"/>
-          <w:color w:val="38761D"/>
-          <w:lang w:eastAsia="en-IN"/>
-        </w:rPr>
-      </w:pPr>
-      <w:r>
-        <w:rPr>
-          <w:rFonts w:ascii="Arial" w:eastAsia="Times New Roman" w:hAnsi="Arial" w:cs="Arial"/>
-          <w:color w:val="38761D"/>
-          <w:lang w:eastAsia="en-IN"/>
-        </w:rPr>
-        <w:t xml:space="preserve">Build UI for </w:t>
-      </w:r>
-      <w:r>
-        <w:rPr>
-          <w:rFonts w:ascii="Arial" w:eastAsia="Times New Roman" w:hAnsi="Arial" w:cs="Arial"/>
-          <w:color w:val="38761D"/>
-          <w:lang w:eastAsia="en-IN"/>
-        </w:rPr>
-        <w:t>Login Page. And implement getting access to token</w:t>
-      </w:r>
-    </w:p>
-    <w:p>
-      <w:pPr>
-        <w:numPr>
-          <w:ilvl w:val="0"/>
-          <w:numId w:val="4"/>
-        </w:numPr>
-        <w:spacing w:after="0" w:line="240" w:lineRule="auto"/>
-        <w:textAlignment w:val="baseline"/>
-        <w:rPr>
-          <w:rFonts w:ascii="Arial" w:eastAsia="Times New Roman" w:hAnsi="Arial" w:cs="Arial"/>
-          <w:color w:val="38761D"/>
-          <w:lang w:eastAsia="en-IN"/>
-        </w:rPr>
-      </w:pPr>
-      <w:r>
-        <w:rPr>
-          <w:rFonts w:ascii="Arial" w:eastAsia="Times New Roman" w:hAnsi="Arial" w:cs="Arial"/>
-          <w:color w:val="38761D"/>
-          <w:lang w:eastAsia="en-IN"/>
-        </w:rPr>
-        <w:t xml:space="preserve">Build UI for </w:t>
-      </w:r>
-      <w:r>
-        <w:rPr>
-          <w:rFonts w:ascii="Arial" w:eastAsia="Times New Roman" w:hAnsi="Arial" w:cs="Arial"/>
-          <w:color w:val="38761D"/>
-          <w:lang w:eastAsia="en-IN"/>
-        </w:rPr>
-        <w:t>main page.</w:t>
-      </w:r>
-    </w:p>
-    <w:p>
-      <w:pPr>
-        <w:numPr>
-          <w:ilvl w:val="0"/>
-          <w:numId w:val="4"/>
-        </w:numPr>
-        <w:spacing w:after="0" w:line="240" w:lineRule="auto"/>
-        <w:textAlignment w:val="baseline"/>
-        <w:rPr>
-          <w:rFonts w:ascii="Arial" w:eastAsia="Times New Roman" w:hAnsi="Arial" w:cs="Arial"/>
-          <w:color w:val="38761D"/>
-          <w:lang w:eastAsia="en-IN"/>
-        </w:rPr>
-      </w:pPr>
-      <w:r>
-        <w:rPr>
-          <w:rFonts w:ascii="Arial" w:eastAsia="Times New Roman" w:hAnsi="Arial" w:cs="Arial"/>
-          <w:color w:val="38761D"/>
-          <w:lang w:eastAsia="en-IN"/>
-        </w:rPr>
-        <w:t xml:space="preserve">For choose sub </w:t>
-      </w:r>
-      <w:proofErr w:type="spellStart"/>
-      <w:r>
-        <w:rPr>
-          <w:rFonts w:ascii="Arial" w:eastAsia="Times New Roman" w:hAnsi="Arial" w:cs="Arial"/>
-          <w:color w:val="38761D"/>
-          <w:lang w:eastAsia="en-IN"/>
-        </w:rPr>
-        <w:t>reddit</w:t>
-      </w:r>
-      <w:proofErr w:type="spellEnd"/>
-      <w:r>
-        <w:rPr>
-          <w:rFonts w:ascii="Arial" w:eastAsia="Times New Roman" w:hAnsi="Arial" w:cs="Arial"/>
-          <w:color w:val="38761D"/>
-          <w:lang w:eastAsia="en-IN"/>
-        </w:rPr>
-        <w:t xml:space="preserve"> page.</w:t>
-      </w:r>
-    </w:p>
-    <w:p>
-      <w:pPr>
-        <w:numPr>
-          <w:ilvl w:val="0"/>
-          <w:numId w:val="4"/>
-        </w:numPr>
-        <w:spacing w:after="0" w:line="240" w:lineRule="auto"/>
-        <w:textAlignment w:val="baseline"/>
-        <w:rPr>
-          <w:rFonts w:ascii="Arial" w:eastAsia="Times New Roman" w:hAnsi="Arial" w:cs="Arial"/>
-          <w:color w:val="38761D"/>
-          <w:lang w:eastAsia="en-IN"/>
-        </w:rPr>
-      </w:pPr>
-      <w:r>
-        <w:rPr>
-          <w:rFonts w:ascii="Arial" w:eastAsia="Times New Roman" w:hAnsi="Arial" w:cs="Arial"/>
-          <w:color w:val="38761D"/>
-          <w:lang w:eastAsia="en-IN"/>
-        </w:rPr>
-        <w:t>For web view</w:t>
-      </w:r>
-    </w:p>
-    <w:p>
-      <w:pPr>
-        <w:spacing w:after="0" w:line="240" w:lineRule="auto"/>
-        <w:rPr>
-          <w:rFonts w:ascii="Times New Roman" w:eastAsia="Times New Roman" w:hAnsi="Times New Roman" w:cs="Times New Roman"/>
-          <w:sz w:val="24"/>
-          <w:szCs w:val="24"/>
-          <w:lang w:eastAsia="en-IN"/>
-        </w:rPr>
-      </w:pPr>
+        <w:t>App Widget</w:t>
+      </w:r>
     </w:p>
     <w:p>
       <w:pPr>
@@ -2646,6 +1759,92 @@
       </w:pPr>
       <w:r>
         <w:rPr>
+          <w:noProof/>
+          <w:lang w:eastAsia="en-IN"/>
+        </w:rPr>
+        <w:drawing>
+          <wp:inline distT="0" distB="0" distL="0" distR="0" wp14:anchorId="024E72D9" wp14:editId="7A778CC6">
+            <wp:extent cx="2600325" cy="1938424"/>
+            <wp:effectExtent l="0" t="0" r="0" b="5080"/>
+            <wp:docPr id="2" name="Picture 2"/>
+            <wp:cNvGraphicFramePr>
+              <a:graphicFrameLocks xmlns:a="http://schemas.openxmlformats.org/drawingml/2006/main" noChangeAspect="1"/>
+            </wp:cNvGraphicFramePr>
+            <a:graphic xmlns:a="http://schemas.openxmlformats.org/drawingml/2006/main">
+              <a:graphicData uri="http://schemas.openxmlformats.org/drawingml/2006/picture">
+                <pic:pic xmlns:pic="http://schemas.openxmlformats.org/drawingml/2006/picture">
+                  <pic:nvPicPr>
+                    <pic:cNvPr id="0" name=""/>
+                    <pic:cNvPicPr/>
+                  </pic:nvPicPr>
+                  <pic:blipFill rotWithShape="1">
+                    <a:blip r:embed="rId26"/>
+                    <a:srcRect l="44925" t="30177" r="27620" b="33418"/>
+                    <a:stretch/>
+                  </pic:blipFill>
+                  <pic:spPr bwMode="auto">
+                    <a:xfrm>
+                      <a:off x="0" y="0"/>
+                      <a:ext cx="2603499" cy="1940790"/>
+                    </a:xfrm>
+                    <a:prstGeom prst="rect">
+                      <a:avLst/>
+                    </a:prstGeom>
+                    <a:ln>
+                      <a:noFill/>
+                    </a:ln>
+                    <a:extLst>
+                      <a:ext uri="{53640926-AAD7-44D8-BBD7-CCE9431645EC}">
+                        <a14:shadowObscured xmlns:a14="http://schemas.microsoft.com/office/drawing/2010/main"/>
+                      </a:ext>
+                    </a:extLst>
+                  </pic:spPr>
+                </pic:pic>
+              </a:graphicData>
+            </a:graphic>
+          </wp:inline>
+        </w:drawing>
+      </w:r>
+    </w:p>
+    <w:p>
+      <w:pPr>
+        <w:spacing w:after="0" w:line="240" w:lineRule="auto"/>
+        <w:rPr>
+          <w:rFonts w:ascii="Arial" w:eastAsia="Times New Roman" w:hAnsi="Arial" w:cs="Arial"/>
+          <w:color w:val="38761D"/>
+          <w:lang w:eastAsia="en-IN"/>
+        </w:rPr>
+      </w:pPr>
+      <w:r>
+        <w:rPr>
+          <w:rFonts w:ascii="Arial" w:eastAsia="Times New Roman" w:hAnsi="Arial" w:cs="Arial"/>
+          <w:color w:val="38761D"/>
+          <w:lang w:eastAsia="en-IN"/>
+        </w:rPr>
+        <w:t>The app widget will be stack view</w:t>
+      </w:r>
+      <w:r>
+        <w:rPr>
+          <w:rFonts w:ascii="Arial" w:eastAsia="Times New Roman" w:hAnsi="Arial" w:cs="Arial"/>
+          <w:color w:val="38761D"/>
+          <w:lang w:eastAsia="en-IN"/>
+        </w:rPr>
+        <w:t xml:space="preserve"> which will display articles.</w:t>
+      </w:r>
+      <w:r>
+        <w:rPr>
+          <w:rFonts w:ascii="Arial" w:eastAsia="Times New Roman" w:hAnsi="Arial" w:cs="Arial"/>
+          <w:color w:val="38761D"/>
+          <w:lang w:eastAsia="en-IN"/>
+        </w:rPr>
+        <w:t xml:space="preserve"> </w:t>
+      </w:r>
+    </w:p>
+    <w:p>
+      <w:pPr>
+        <w:spacing w:before="200" w:after="0" w:line="240" w:lineRule="auto"/>
+        <w:outlineLvl w:val="1"/>
+        <w:rPr>
           <w:rFonts w:ascii="Trebuchet MS" w:eastAsia="Times New Roman" w:hAnsi="Trebuchet MS" w:cs="Times New Roman"/>
           <w:b/>
           <w:bCs/>
@@ -2654,8 +1853,702 @@
           <w:szCs w:val="26"/>
           <w:lang w:eastAsia="en-IN"/>
         </w:rPr>
-        <w:t xml:space="preserve">Task 3: </w:t>
-      </w:r>
+      </w:pPr>
+    </w:p>
+    <w:p>
+      <w:pPr>
+        <w:spacing w:before="200" w:after="0" w:line="240" w:lineRule="auto"/>
+        <w:outlineLvl w:val="0"/>
+        <w:rPr>
+          <w:rFonts w:ascii="Times New Roman" w:eastAsia="Times New Roman" w:hAnsi="Times New Roman" w:cs="Times New Roman"/>
+          <w:b/>
+          <w:bCs/>
+          <w:kern w:val="36"/>
+          <w:sz w:val="48"/>
+          <w:szCs w:val="48"/>
+          <w:lang w:eastAsia="en-IN"/>
+        </w:rPr>
+      </w:pPr>
+      <w:r>
+        <w:rPr>
+          <w:rFonts w:ascii="Trebuchet MS" w:eastAsia="Times New Roman" w:hAnsi="Trebuchet MS" w:cs="Times New Roman"/>
+          <w:color w:val="000000"/>
+          <w:kern w:val="36"/>
+          <w:sz w:val="32"/>
+          <w:szCs w:val="32"/>
+          <w:lang w:eastAsia="en-IN"/>
+        </w:rPr>
+        <w:t>Key Considerations</w:t>
+      </w:r>
+    </w:p>
+    <w:p>
+      <w:pPr>
+        <w:spacing w:after="0" w:line="240" w:lineRule="auto"/>
+        <w:rPr>
+          <w:rFonts w:ascii="Times New Roman" w:eastAsia="Times New Roman" w:hAnsi="Times New Roman" w:cs="Times New Roman"/>
+          <w:sz w:val="24"/>
+          <w:szCs w:val="24"/>
+          <w:lang w:eastAsia="en-IN"/>
+        </w:rPr>
+      </w:pPr>
+    </w:p>
+    <w:p>
+      <w:pPr>
+        <w:spacing w:before="160" w:after="0" w:line="240" w:lineRule="auto"/>
+        <w:outlineLvl w:val="2"/>
+        <w:rPr>
+          <w:rFonts w:ascii="Times New Roman" w:eastAsia="Times New Roman" w:hAnsi="Times New Roman" w:cs="Times New Roman"/>
+          <w:b/>
+          <w:bCs/>
+          <w:sz w:val="27"/>
+          <w:szCs w:val="27"/>
+          <w:lang w:eastAsia="en-IN"/>
+        </w:rPr>
+      </w:pPr>
+      <w:r>
+        <w:rPr>
+          <w:rFonts w:ascii="Trebuchet MS" w:eastAsia="Times New Roman" w:hAnsi="Trebuchet MS" w:cs="Times New Roman"/>
+          <w:b/>
+          <w:bCs/>
+          <w:color w:val="666666"/>
+          <w:sz w:val="24"/>
+          <w:szCs w:val="24"/>
+          <w:lang w:eastAsia="en-IN"/>
+        </w:rPr>
+        <w:t xml:space="preserve">How will your app handle data persistence? </w:t>
+      </w:r>
+    </w:p>
+    <w:p>
+      <w:pPr>
+        <w:spacing w:after="0" w:line="240" w:lineRule="auto"/>
+        <w:rPr>
+          <w:rFonts w:ascii="Times New Roman" w:eastAsia="Times New Roman" w:hAnsi="Times New Roman" w:cs="Times New Roman"/>
+          <w:sz w:val="24"/>
+          <w:szCs w:val="24"/>
+          <w:lang w:eastAsia="en-IN"/>
+        </w:rPr>
+      </w:pPr>
+    </w:p>
+    <w:p>
+      <w:pPr>
+        <w:spacing w:after="0" w:line="240" w:lineRule="auto"/>
+        <w:rPr>
+          <w:rFonts w:ascii="Arial" w:eastAsia="Times New Roman" w:hAnsi="Arial" w:cs="Arial"/>
+          <w:color w:val="38761D"/>
+          <w:lang w:eastAsia="en-IN"/>
+        </w:rPr>
+      </w:pPr>
+      <w:r>
+        <w:rPr>
+          <w:rFonts w:ascii="Arial" w:eastAsia="Times New Roman" w:hAnsi="Arial" w:cs="Arial"/>
+          <w:color w:val="38761D"/>
+          <w:lang w:eastAsia="en-IN"/>
+        </w:rPr>
+        <w:t xml:space="preserve">I will build a local </w:t>
+      </w:r>
+      <w:proofErr w:type="spellStart"/>
+      <w:r>
+        <w:rPr>
+          <w:rFonts w:ascii="Arial" w:eastAsia="Times New Roman" w:hAnsi="Arial" w:cs="Arial"/>
+          <w:color w:val="38761D"/>
+          <w:lang w:eastAsia="en-IN"/>
+        </w:rPr>
+        <w:t>sqlite</w:t>
+      </w:r>
+      <w:proofErr w:type="spellEnd"/>
+      <w:r>
+        <w:rPr>
+          <w:rFonts w:ascii="Arial" w:eastAsia="Times New Roman" w:hAnsi="Arial" w:cs="Arial"/>
+          <w:color w:val="38761D"/>
+          <w:lang w:eastAsia="en-IN"/>
+        </w:rPr>
+        <w:t xml:space="preserve"> data base with a content provider. The </w:t>
+      </w:r>
+      <w:proofErr w:type="spellStart"/>
+      <w:r>
+        <w:rPr>
+          <w:rFonts w:ascii="Arial" w:eastAsia="Times New Roman" w:hAnsi="Arial" w:cs="Arial"/>
+          <w:color w:val="38761D"/>
+          <w:lang w:eastAsia="en-IN"/>
+        </w:rPr>
+        <w:t>Db</w:t>
+      </w:r>
+      <w:proofErr w:type="spellEnd"/>
+      <w:r>
+        <w:rPr>
+          <w:rFonts w:ascii="Arial" w:eastAsia="Times New Roman" w:hAnsi="Arial" w:cs="Arial"/>
+          <w:color w:val="38761D"/>
+          <w:lang w:eastAsia="en-IN"/>
+        </w:rPr>
+        <w:t xml:space="preserve"> will have a single table with two fields the </w:t>
+      </w:r>
+      <w:proofErr w:type="spellStart"/>
+      <w:r>
+        <w:rPr>
+          <w:rFonts w:ascii="Arial" w:eastAsia="Times New Roman" w:hAnsi="Arial" w:cs="Arial"/>
+          <w:color w:val="38761D"/>
+          <w:lang w:eastAsia="en-IN"/>
+        </w:rPr>
+        <w:t>subredditId</w:t>
+      </w:r>
+      <w:proofErr w:type="spellEnd"/>
+      <w:r>
+        <w:rPr>
+          <w:rFonts w:ascii="Arial" w:eastAsia="Times New Roman" w:hAnsi="Arial" w:cs="Arial"/>
+          <w:color w:val="38761D"/>
+          <w:lang w:eastAsia="en-IN"/>
+        </w:rPr>
+        <w:t xml:space="preserve"> and its corresponding state (Show or hide).</w:t>
+      </w:r>
+    </w:p>
+    <w:p>
+      <w:pPr>
+        <w:spacing w:after="0" w:line="240" w:lineRule="auto"/>
+        <w:rPr>
+          <w:rFonts w:ascii="Times New Roman" w:eastAsia="Times New Roman" w:hAnsi="Times New Roman" w:cs="Times New Roman"/>
+          <w:sz w:val="24"/>
+          <w:szCs w:val="24"/>
+          <w:lang w:eastAsia="en-IN"/>
+        </w:rPr>
+      </w:pPr>
+      <w:r>
+        <w:rPr>
+          <w:rFonts w:ascii="Arial" w:eastAsia="Times New Roman" w:hAnsi="Arial" w:cs="Arial"/>
+          <w:color w:val="38761D"/>
+          <w:lang w:eastAsia="en-IN"/>
+        </w:rPr>
+        <w:t xml:space="preserve">Use Shared preference to </w:t>
+      </w:r>
+      <w:proofErr w:type="gramStart"/>
+      <w:r>
+        <w:rPr>
+          <w:rFonts w:ascii="Arial" w:eastAsia="Times New Roman" w:hAnsi="Arial" w:cs="Arial"/>
+          <w:color w:val="38761D"/>
+          <w:lang w:eastAsia="en-IN"/>
+        </w:rPr>
+        <w:t>Save</w:t>
+      </w:r>
+      <w:proofErr w:type="gramEnd"/>
+      <w:r>
+        <w:rPr>
+          <w:rFonts w:ascii="Arial" w:eastAsia="Times New Roman" w:hAnsi="Arial" w:cs="Arial"/>
+          <w:color w:val="38761D"/>
+          <w:lang w:eastAsia="en-IN"/>
+        </w:rPr>
+        <w:t xml:space="preserve"> the login session state.</w:t>
+      </w:r>
+    </w:p>
+    <w:p>
+      <w:pPr>
+        <w:spacing w:after="0" w:line="240" w:lineRule="auto"/>
+        <w:rPr>
+          <w:rFonts w:ascii="Times New Roman" w:eastAsia="Times New Roman" w:hAnsi="Times New Roman" w:cs="Times New Roman"/>
+          <w:sz w:val="24"/>
+          <w:szCs w:val="24"/>
+          <w:lang w:eastAsia="en-IN"/>
+        </w:rPr>
+      </w:pPr>
+    </w:p>
+    <w:p>
+      <w:pPr>
+        <w:spacing w:before="160" w:after="0" w:line="240" w:lineRule="auto"/>
+        <w:outlineLvl w:val="2"/>
+        <w:rPr>
+          <w:rFonts w:ascii="Times New Roman" w:eastAsia="Times New Roman" w:hAnsi="Times New Roman" w:cs="Times New Roman"/>
+          <w:b/>
+          <w:bCs/>
+          <w:sz w:val="27"/>
+          <w:szCs w:val="27"/>
+          <w:lang w:eastAsia="en-IN"/>
+        </w:rPr>
+      </w:pPr>
+      <w:r>
+        <w:rPr>
+          <w:rFonts w:ascii="Trebuchet MS" w:eastAsia="Times New Roman" w:hAnsi="Trebuchet MS" w:cs="Times New Roman"/>
+          <w:b/>
+          <w:bCs/>
+          <w:color w:val="666666"/>
+          <w:sz w:val="24"/>
+          <w:szCs w:val="24"/>
+          <w:lang w:eastAsia="en-IN"/>
+        </w:rPr>
+        <w:t>Describe any edge or corner cases in the UX.</w:t>
+      </w:r>
+    </w:p>
+    <w:p>
+      <w:pPr>
+        <w:spacing w:after="0" w:line="240" w:lineRule="auto"/>
+        <w:rPr>
+          <w:rFonts w:ascii="Times New Roman" w:eastAsia="Times New Roman" w:hAnsi="Times New Roman" w:cs="Times New Roman"/>
+          <w:sz w:val="24"/>
+          <w:szCs w:val="24"/>
+          <w:lang w:eastAsia="en-IN"/>
+        </w:rPr>
+      </w:pPr>
+    </w:p>
+    <w:p>
+      <w:pPr>
+        <w:spacing w:after="0" w:line="240" w:lineRule="auto"/>
+        <w:rPr>
+          <w:rFonts w:ascii="Times New Roman" w:eastAsia="Times New Roman" w:hAnsi="Times New Roman" w:cs="Times New Roman"/>
+          <w:sz w:val="24"/>
+          <w:szCs w:val="24"/>
+          <w:lang w:eastAsia="en-IN"/>
+        </w:rPr>
+      </w:pPr>
+      <w:r>
+        <w:rPr>
+          <w:rFonts w:ascii="Arial" w:eastAsia="Times New Roman" w:hAnsi="Arial" w:cs="Arial"/>
+          <w:color w:val="38761D"/>
+          <w:lang w:eastAsia="en-IN"/>
+        </w:rPr>
+        <w:t xml:space="preserve">If the user is not subscribed to any </w:t>
+      </w:r>
+      <w:proofErr w:type="spellStart"/>
+      <w:r>
+        <w:rPr>
+          <w:rFonts w:ascii="Arial" w:eastAsia="Times New Roman" w:hAnsi="Arial" w:cs="Arial"/>
+          <w:color w:val="38761D"/>
+          <w:lang w:eastAsia="en-IN"/>
+        </w:rPr>
+        <w:t>subreddit</w:t>
+      </w:r>
+      <w:proofErr w:type="spellEnd"/>
+      <w:r>
+        <w:rPr>
+          <w:rFonts w:ascii="Arial" w:eastAsia="Times New Roman" w:hAnsi="Arial" w:cs="Arial"/>
+          <w:color w:val="38761D"/>
+          <w:lang w:eastAsia="en-IN"/>
+        </w:rPr>
+        <w:t xml:space="preserve"> or if he turns </w:t>
+      </w:r>
+      <w:proofErr w:type="gramStart"/>
+      <w:r>
+        <w:rPr>
+          <w:rFonts w:ascii="Arial" w:eastAsia="Times New Roman" w:hAnsi="Arial" w:cs="Arial"/>
+          <w:color w:val="38761D"/>
+          <w:lang w:eastAsia="en-IN"/>
+        </w:rPr>
+        <w:t>all the</w:t>
+      </w:r>
+      <w:proofErr w:type="gramEnd"/>
+      <w:r>
+        <w:rPr>
+          <w:rFonts w:ascii="Arial" w:eastAsia="Times New Roman" w:hAnsi="Arial" w:cs="Arial"/>
+          <w:color w:val="38761D"/>
+          <w:lang w:eastAsia="en-IN"/>
+        </w:rPr>
+        <w:t xml:space="preserve"> toggle buttons to hide the </w:t>
+      </w:r>
+      <w:proofErr w:type="spellStart"/>
+      <w:r>
+        <w:rPr>
+          <w:rFonts w:ascii="Arial" w:eastAsia="Times New Roman" w:hAnsi="Arial" w:cs="Arial"/>
+          <w:color w:val="38761D"/>
+          <w:lang w:eastAsia="en-IN"/>
+        </w:rPr>
+        <w:t>subreddits</w:t>
+      </w:r>
+      <w:proofErr w:type="spellEnd"/>
+      <w:r>
+        <w:rPr>
+          <w:rFonts w:ascii="Arial" w:eastAsia="Times New Roman" w:hAnsi="Arial" w:cs="Arial"/>
+          <w:color w:val="38761D"/>
+          <w:lang w:eastAsia="en-IN"/>
+        </w:rPr>
+        <w:t>.</w:t>
+      </w:r>
+    </w:p>
+    <w:p>
+      <w:pPr>
+        <w:spacing w:after="0" w:line="240" w:lineRule="auto"/>
+        <w:rPr>
+          <w:rFonts w:ascii="Times New Roman" w:eastAsia="Times New Roman" w:hAnsi="Times New Roman" w:cs="Times New Roman"/>
+          <w:sz w:val="24"/>
+          <w:szCs w:val="24"/>
+          <w:lang w:eastAsia="en-IN"/>
+        </w:rPr>
+      </w:pPr>
+    </w:p>
+    <w:p>
+      <w:pPr>
+        <w:spacing w:before="160" w:after="0" w:line="240" w:lineRule="auto"/>
+        <w:outlineLvl w:val="2"/>
+        <w:rPr>
+          <w:rFonts w:ascii="Times New Roman" w:eastAsia="Times New Roman" w:hAnsi="Times New Roman" w:cs="Times New Roman"/>
+          <w:b/>
+          <w:bCs/>
+          <w:sz w:val="27"/>
+          <w:szCs w:val="27"/>
+          <w:lang w:eastAsia="en-IN"/>
+        </w:rPr>
+      </w:pPr>
+      <w:r>
+        <w:rPr>
+          <w:rFonts w:ascii="Trebuchet MS" w:eastAsia="Times New Roman" w:hAnsi="Trebuchet MS" w:cs="Times New Roman"/>
+          <w:b/>
+          <w:bCs/>
+          <w:color w:val="666666"/>
+          <w:sz w:val="24"/>
+          <w:szCs w:val="24"/>
+          <w:lang w:eastAsia="en-IN"/>
+        </w:rPr>
+        <w:t xml:space="preserve">Describe any libraries you’ll be using and share </w:t>
+      </w:r>
+      <w:proofErr w:type="gramStart"/>
+      <w:r>
+        <w:rPr>
+          <w:rFonts w:ascii="Trebuchet MS" w:eastAsia="Times New Roman" w:hAnsi="Trebuchet MS" w:cs="Times New Roman"/>
+          <w:b/>
+          <w:bCs/>
+          <w:color w:val="666666"/>
+          <w:sz w:val="24"/>
+          <w:szCs w:val="24"/>
+          <w:lang w:eastAsia="en-IN"/>
+        </w:rPr>
+        <w:t>your</w:t>
+      </w:r>
+      <w:proofErr w:type="gramEnd"/>
+      <w:r>
+        <w:rPr>
+          <w:rFonts w:ascii="Trebuchet MS" w:eastAsia="Times New Roman" w:hAnsi="Trebuchet MS" w:cs="Times New Roman"/>
+          <w:b/>
+          <w:bCs/>
+          <w:color w:val="666666"/>
+          <w:sz w:val="24"/>
+          <w:szCs w:val="24"/>
+          <w:lang w:eastAsia="en-IN"/>
+        </w:rPr>
+        <w:t xml:space="preserve"> reasoning for including them.</w:t>
+      </w:r>
+    </w:p>
+    <w:p>
+      <w:pPr>
+        <w:spacing w:after="0" w:line="240" w:lineRule="auto"/>
+        <w:rPr>
+          <w:rFonts w:ascii="Times New Roman" w:eastAsia="Times New Roman" w:hAnsi="Times New Roman" w:cs="Times New Roman"/>
+          <w:sz w:val="24"/>
+          <w:szCs w:val="24"/>
+          <w:lang w:eastAsia="en-IN"/>
+        </w:rPr>
+      </w:pPr>
+    </w:p>
+    <w:p>
+      <w:pPr>
+        <w:spacing w:after="0" w:line="240" w:lineRule="auto"/>
+        <w:rPr>
+          <w:rFonts w:ascii="Arial" w:eastAsia="Times New Roman" w:hAnsi="Arial" w:cs="Arial"/>
+          <w:color w:val="38761D"/>
+          <w:lang w:eastAsia="en-IN"/>
+        </w:rPr>
+      </w:pPr>
+      <w:r>
+        <w:rPr>
+          <w:rFonts w:ascii="Arial" w:eastAsia="Times New Roman" w:hAnsi="Arial" w:cs="Arial"/>
+          <w:color w:val="38761D"/>
+          <w:lang w:eastAsia="en-IN"/>
+        </w:rPr>
+        <w:t xml:space="preserve">Picasso: easier to load images in </w:t>
+      </w:r>
+      <w:proofErr w:type="spellStart"/>
+      <w:r>
+        <w:rPr>
+          <w:rFonts w:ascii="Arial" w:eastAsia="Times New Roman" w:hAnsi="Arial" w:cs="Arial"/>
+          <w:color w:val="38761D"/>
+          <w:lang w:eastAsia="en-IN"/>
+        </w:rPr>
+        <w:t>ImageViews</w:t>
+      </w:r>
+      <w:proofErr w:type="spellEnd"/>
+    </w:p>
+    <w:p>
+      <w:pPr>
+        <w:spacing w:after="0" w:line="240" w:lineRule="auto"/>
+        <w:rPr>
+          <w:rFonts w:ascii="Arial" w:eastAsia="Times New Roman" w:hAnsi="Arial" w:cs="Arial"/>
+          <w:color w:val="38761D"/>
+          <w:lang w:eastAsia="en-IN"/>
+        </w:rPr>
+      </w:pPr>
+      <w:proofErr w:type="spellStart"/>
+      <w:proofErr w:type="gramStart"/>
+      <w:r>
+        <w:rPr>
+          <w:rFonts w:ascii="Arial" w:eastAsia="Times New Roman" w:hAnsi="Arial" w:cs="Arial"/>
+          <w:color w:val="38761D"/>
+          <w:lang w:eastAsia="en-IN"/>
+        </w:rPr>
+        <w:t>okHttp</w:t>
+      </w:r>
+      <w:proofErr w:type="spellEnd"/>
+      <w:proofErr w:type="gramEnd"/>
+      <w:r>
+        <w:rPr>
+          <w:rFonts w:ascii="Arial" w:eastAsia="Times New Roman" w:hAnsi="Arial" w:cs="Arial"/>
+          <w:color w:val="38761D"/>
+          <w:lang w:eastAsia="en-IN"/>
+        </w:rPr>
+        <w:t>: to make network calls easier.</w:t>
+      </w:r>
+    </w:p>
+    <w:p>
+      <w:pPr>
+        <w:spacing w:before="160" w:after="0" w:line="240" w:lineRule="auto"/>
+        <w:outlineLvl w:val="2"/>
+        <w:rPr>
+          <w:rFonts w:ascii="Times New Roman" w:eastAsia="Times New Roman" w:hAnsi="Times New Roman" w:cs="Times New Roman"/>
+          <w:b/>
+          <w:bCs/>
+          <w:sz w:val="27"/>
+          <w:szCs w:val="27"/>
+          <w:lang w:eastAsia="en-IN"/>
+        </w:rPr>
+      </w:pPr>
+      <w:r>
+        <w:rPr>
+          <w:rFonts w:ascii="Trebuchet MS" w:eastAsia="Times New Roman" w:hAnsi="Trebuchet MS" w:cs="Times New Roman"/>
+          <w:b/>
+          <w:bCs/>
+          <w:color w:val="666666"/>
+          <w:sz w:val="24"/>
+          <w:szCs w:val="24"/>
+          <w:lang w:eastAsia="en-IN"/>
+        </w:rPr>
+        <w:t>Describe how you will implement Google Play Services or other external services.</w:t>
+      </w:r>
+    </w:p>
+    <w:p>
+      <w:pPr>
+        <w:spacing w:after="0" w:line="240" w:lineRule="auto"/>
+        <w:rPr>
+          <w:rFonts w:ascii="Times New Roman" w:eastAsia="Times New Roman" w:hAnsi="Times New Roman" w:cs="Times New Roman"/>
+          <w:sz w:val="24"/>
+          <w:szCs w:val="24"/>
+          <w:lang w:eastAsia="en-IN"/>
+        </w:rPr>
+      </w:pPr>
+    </w:p>
+    <w:p>
+      <w:pPr>
+        <w:spacing w:after="0" w:line="240" w:lineRule="auto"/>
+        <w:rPr>
+          <w:rFonts w:ascii="Times New Roman" w:eastAsia="Times New Roman" w:hAnsi="Times New Roman" w:cs="Times New Roman"/>
+          <w:sz w:val="24"/>
+          <w:szCs w:val="24"/>
+          <w:lang w:eastAsia="en-IN"/>
+        </w:rPr>
+      </w:pPr>
+      <w:proofErr w:type="gramStart"/>
+      <w:r>
+        <w:rPr>
+          <w:rFonts w:ascii="Arial" w:eastAsia="Times New Roman" w:hAnsi="Arial" w:cs="Arial"/>
+          <w:color w:val="38761D"/>
+          <w:lang w:eastAsia="en-IN"/>
+        </w:rPr>
+        <w:t>1)</w:t>
+      </w:r>
+      <w:r>
+        <w:rPr>
+          <w:rFonts w:ascii="Arial" w:eastAsia="Times New Roman" w:hAnsi="Arial" w:cs="Arial"/>
+          <w:color w:val="38761D"/>
+          <w:lang w:eastAsia="en-IN"/>
+        </w:rPr>
+        <w:t>Might</w:t>
+      </w:r>
+      <w:proofErr w:type="gramEnd"/>
+      <w:r>
+        <w:rPr>
+          <w:rFonts w:ascii="Arial" w:eastAsia="Times New Roman" w:hAnsi="Arial" w:cs="Arial"/>
+          <w:color w:val="38761D"/>
+          <w:lang w:eastAsia="en-IN"/>
+        </w:rPr>
+        <w:t xml:space="preserve"> use </w:t>
+      </w:r>
+      <w:proofErr w:type="spellStart"/>
+      <w:r>
+        <w:rPr>
+          <w:rFonts w:ascii="Arial" w:eastAsia="Times New Roman" w:hAnsi="Arial" w:cs="Arial"/>
+          <w:color w:val="38761D"/>
+          <w:lang w:eastAsia="en-IN"/>
+        </w:rPr>
+        <w:t>JobScedular</w:t>
+      </w:r>
+      <w:proofErr w:type="spellEnd"/>
+      <w:r>
+        <w:rPr>
+          <w:rFonts w:ascii="Arial" w:eastAsia="Times New Roman" w:hAnsi="Arial" w:cs="Arial"/>
+          <w:color w:val="38761D"/>
+          <w:lang w:eastAsia="en-IN"/>
+        </w:rPr>
+        <w:t xml:space="preserve"> to refresh the access token which expires in an hour</w:t>
+      </w:r>
+    </w:p>
+    <w:p>
+      <w:pPr>
+        <w:spacing w:after="0" w:line="240" w:lineRule="auto"/>
+        <w:rPr>
+          <w:rFonts w:ascii="Arial" w:eastAsia="Times New Roman" w:hAnsi="Arial" w:cs="Arial"/>
+          <w:color w:val="38761D"/>
+          <w:lang w:eastAsia="en-IN"/>
+        </w:rPr>
+      </w:pPr>
+      <w:r>
+        <w:rPr>
+          <w:rFonts w:ascii="Arial" w:eastAsia="Times New Roman" w:hAnsi="Arial" w:cs="Arial"/>
+          <w:color w:val="38761D"/>
+          <w:lang w:eastAsia="en-IN"/>
+        </w:rPr>
+        <w:t xml:space="preserve">Also to update the </w:t>
+      </w:r>
+      <w:proofErr w:type="spellStart"/>
+      <w:r>
+        <w:rPr>
+          <w:rFonts w:ascii="Arial" w:eastAsia="Times New Roman" w:hAnsi="Arial" w:cs="Arial"/>
+          <w:color w:val="38761D"/>
+          <w:lang w:eastAsia="en-IN"/>
+        </w:rPr>
+        <w:t>subreddits</w:t>
+      </w:r>
+      <w:proofErr w:type="spellEnd"/>
+      <w:r>
+        <w:rPr>
+          <w:rFonts w:ascii="Arial" w:eastAsia="Times New Roman" w:hAnsi="Arial" w:cs="Arial"/>
+          <w:color w:val="38761D"/>
+          <w:lang w:eastAsia="en-IN"/>
+        </w:rPr>
+        <w:t xml:space="preserve"> database if the user has subscribed to any new </w:t>
+      </w:r>
+      <w:proofErr w:type="spellStart"/>
+      <w:r>
+        <w:rPr>
+          <w:rFonts w:ascii="Arial" w:eastAsia="Times New Roman" w:hAnsi="Arial" w:cs="Arial"/>
+          <w:color w:val="38761D"/>
+          <w:lang w:eastAsia="en-IN"/>
+        </w:rPr>
+        <w:t>subreddit</w:t>
+      </w:r>
+      <w:proofErr w:type="spellEnd"/>
+      <w:r>
+        <w:rPr>
+          <w:rFonts w:ascii="Arial" w:eastAsia="Times New Roman" w:hAnsi="Arial" w:cs="Arial"/>
+          <w:color w:val="38761D"/>
+          <w:lang w:eastAsia="en-IN"/>
+        </w:rPr>
+        <w:t>.</w:t>
+      </w:r>
+    </w:p>
+    <w:p>
+      <w:pPr>
+        <w:spacing w:after="0" w:line="240" w:lineRule="auto"/>
+        <w:rPr>
+          <w:rFonts w:ascii="Arial" w:eastAsia="Times New Roman" w:hAnsi="Arial" w:cs="Arial"/>
+          <w:color w:val="38761D"/>
+          <w:lang w:eastAsia="en-IN"/>
+        </w:rPr>
+      </w:pPr>
+      <w:proofErr w:type="gramStart"/>
+      <w:r>
+        <w:rPr>
+          <w:rFonts w:ascii="Arial" w:eastAsia="Times New Roman" w:hAnsi="Arial" w:cs="Arial"/>
+          <w:color w:val="38761D"/>
+          <w:lang w:eastAsia="en-IN"/>
+        </w:rPr>
+        <w:t>2)</w:t>
+      </w:r>
+      <w:r>
+        <w:rPr>
+          <w:rFonts w:ascii="Arial" w:eastAsia="Times New Roman" w:hAnsi="Arial" w:cs="Arial"/>
+          <w:color w:val="38761D"/>
+          <w:lang w:eastAsia="en-IN"/>
+        </w:rPr>
+        <w:t>Implement</w:t>
+      </w:r>
+      <w:proofErr w:type="gramEnd"/>
+      <w:r>
+        <w:rPr>
+          <w:rFonts w:ascii="Arial" w:eastAsia="Times New Roman" w:hAnsi="Arial" w:cs="Arial"/>
+          <w:color w:val="38761D"/>
+          <w:lang w:eastAsia="en-IN"/>
+        </w:rPr>
+        <w:t xml:space="preserve"> </w:t>
+      </w:r>
+      <w:proofErr w:type="spellStart"/>
+      <w:r>
+        <w:rPr>
+          <w:rFonts w:ascii="Arial" w:eastAsia="Times New Roman" w:hAnsi="Arial" w:cs="Arial"/>
+          <w:color w:val="38761D"/>
+          <w:lang w:eastAsia="en-IN"/>
+        </w:rPr>
+        <w:t>Admob</w:t>
+      </w:r>
+      <w:proofErr w:type="spellEnd"/>
+      <w:r>
+        <w:rPr>
+          <w:rFonts w:ascii="Arial" w:eastAsia="Times New Roman" w:hAnsi="Arial" w:cs="Arial"/>
+          <w:color w:val="38761D"/>
+          <w:lang w:eastAsia="en-IN"/>
+        </w:rPr>
+        <w:t xml:space="preserve"> to display ads</w:t>
+      </w:r>
+      <w:r>
+        <w:rPr>
+          <w:rFonts w:ascii="Arial" w:eastAsia="Times New Roman" w:hAnsi="Arial" w:cs="Arial"/>
+          <w:color w:val="38761D"/>
+          <w:lang w:eastAsia="en-IN"/>
+        </w:rPr>
+        <w:t xml:space="preserve">. </w:t>
+      </w:r>
+    </w:p>
+    <w:p>
+      <w:pPr>
+        <w:spacing w:before="200" w:after="0" w:line="240" w:lineRule="auto"/>
+        <w:outlineLvl w:val="0"/>
+        <w:rPr>
+          <w:rFonts w:ascii="Times New Roman" w:eastAsia="Times New Roman" w:hAnsi="Times New Roman" w:cs="Times New Roman"/>
+          <w:b/>
+          <w:bCs/>
+          <w:kern w:val="36"/>
+          <w:sz w:val="48"/>
+          <w:szCs w:val="48"/>
+          <w:lang w:eastAsia="en-IN"/>
+        </w:rPr>
+      </w:pPr>
+      <w:r>
+        <w:rPr>
+          <w:rFonts w:ascii="Trebuchet MS" w:eastAsia="Times New Roman" w:hAnsi="Trebuchet MS" w:cs="Times New Roman"/>
+          <w:color w:val="000000"/>
+          <w:kern w:val="36"/>
+          <w:sz w:val="32"/>
+          <w:szCs w:val="32"/>
+          <w:lang w:eastAsia="en-IN"/>
+        </w:rPr>
+        <w:t>Next Steps: Required Tasks</w:t>
+      </w:r>
+    </w:p>
+    <w:p>
+      <w:pPr>
+        <w:spacing w:after="0" w:line="240" w:lineRule="auto"/>
+        <w:rPr>
+          <w:rFonts w:ascii="Times New Roman" w:eastAsia="Times New Roman" w:hAnsi="Times New Roman" w:cs="Times New Roman"/>
+          <w:sz w:val="24"/>
+          <w:szCs w:val="24"/>
+          <w:lang w:eastAsia="en-IN"/>
+        </w:rPr>
+      </w:pPr>
+    </w:p>
+    <w:p>
+      <w:pPr>
+        <w:spacing w:before="200" w:after="0" w:line="240" w:lineRule="auto"/>
+        <w:outlineLvl w:val="1"/>
+        <w:rPr>
+          <w:rFonts w:ascii="Times New Roman" w:eastAsia="Times New Roman" w:hAnsi="Times New Roman" w:cs="Times New Roman"/>
+          <w:b/>
+          <w:bCs/>
+          <w:sz w:val="36"/>
+          <w:szCs w:val="36"/>
+          <w:lang w:eastAsia="en-IN"/>
+        </w:rPr>
+      </w:pPr>
       <w:r>
         <w:rPr>
           <w:rFonts w:ascii="Trebuchet MS" w:eastAsia="Times New Roman" w:hAnsi="Trebuchet MS" w:cs="Times New Roman"/>
@@ -2666,14 +2559,14 @@
           <w:szCs w:val="26"/>
           <w:lang w:eastAsia="en-IN"/>
         </w:rPr>
-        <w:t>Create database and implement content provider</w:t>
+        <w:t>Task 1: Project Setup</w:t>
       </w:r>
     </w:p>
     <w:p>
       <w:pPr>
         <w:numPr>
           <w:ilvl w:val="0"/>
-          <w:numId w:val="5"/>
+          <w:numId w:val="3"/>
         </w:numPr>
         <w:spacing w:after="0" w:line="240" w:lineRule="auto"/>
         <w:textAlignment w:val="baseline"/>
@@ -2689,7 +2582,7 @@
           <w:color w:val="38761D"/>
           <w:lang w:eastAsia="en-IN"/>
         </w:rPr>
-        <w:t xml:space="preserve">Create a database with a single table with two fields </w:t>
+        <w:t xml:space="preserve">Implement </w:t>
       </w:r>
       <w:proofErr w:type="spellStart"/>
       <w:r>
@@ -2698,7 +2591,7 @@
           <w:color w:val="38761D"/>
           <w:lang w:eastAsia="en-IN"/>
         </w:rPr>
-        <w:t>Subreddit</w:t>
+        <w:t>oAuth</w:t>
       </w:r>
       <w:proofErr w:type="spellEnd"/>
       <w:r>
@@ -2707,50 +2600,34 @@
           <w:color w:val="38761D"/>
           <w:lang w:eastAsia="en-IN"/>
         </w:rPr>
-        <w:t xml:space="preserve"> Id and display </w:t>
+        <w:t xml:space="preserve"> and check if you can get an Access Token and make a sample </w:t>
       </w:r>
       <w:proofErr w:type="spellStart"/>
-      <w:r>
-        <w:rPr>
-          <w:rFonts w:ascii="Arial" w:eastAsia="Times New Roman" w:hAnsi="Arial" w:cs="Arial"/>
-          <w:color w:val="38761D"/>
-          <w:lang w:eastAsia="en-IN"/>
-        </w:rPr>
-        <w:t>subreddit</w:t>
+      <w:proofErr w:type="gramStart"/>
+      <w:r>
+        <w:rPr>
+          <w:rFonts w:ascii="Arial" w:eastAsia="Times New Roman" w:hAnsi="Arial" w:cs="Arial"/>
+          <w:color w:val="38761D"/>
+          <w:lang w:eastAsia="en-IN"/>
+        </w:rPr>
+        <w:t>Api</w:t>
       </w:r>
       <w:proofErr w:type="spellEnd"/>
-      <w:r>
-        <w:rPr>
-          <w:rFonts w:ascii="Arial" w:eastAsia="Times New Roman" w:hAnsi="Arial" w:cs="Arial"/>
-          <w:color w:val="38761D"/>
-          <w:lang w:eastAsia="en-IN"/>
-        </w:rPr>
-        <w:t xml:space="preserve">. Set default value of the display </w:t>
-      </w:r>
-      <w:proofErr w:type="spellStart"/>
-      <w:r>
-        <w:rPr>
-          <w:rFonts w:ascii="Arial" w:eastAsia="Times New Roman" w:hAnsi="Arial" w:cs="Arial"/>
-          <w:color w:val="38761D"/>
-          <w:lang w:eastAsia="en-IN"/>
-        </w:rPr>
-        <w:t>subreddit</w:t>
-      </w:r>
-      <w:proofErr w:type="spellEnd"/>
-      <w:r>
-        <w:rPr>
-          <w:rFonts w:ascii="Arial" w:eastAsia="Times New Roman" w:hAnsi="Arial" w:cs="Arial"/>
-          <w:color w:val="38761D"/>
-          <w:lang w:eastAsia="en-IN"/>
-        </w:rPr>
-        <w:t xml:space="preserve"> field to show.</w:t>
+      <w:proofErr w:type="gramEnd"/>
+      <w:r>
+        <w:rPr>
+          <w:rFonts w:ascii="Arial" w:eastAsia="Times New Roman" w:hAnsi="Arial" w:cs="Arial"/>
+          <w:color w:val="38761D"/>
+          <w:lang w:eastAsia="en-IN"/>
+        </w:rPr>
+        <w:t xml:space="preserve"> call to any endpoint.</w:t>
       </w:r>
     </w:p>
     <w:p>
       <w:pPr>
         <w:numPr>
           <w:ilvl w:val="0"/>
-          <w:numId w:val="5"/>
+          <w:numId w:val="3"/>
         </w:numPr>
         <w:spacing w:after="0" w:line="240" w:lineRule="auto"/>
         <w:textAlignment w:val="baseline"/>
@@ -2766,30 +2643,12 @@
           <w:color w:val="38761D"/>
           <w:lang w:eastAsia="en-IN"/>
         </w:rPr>
-        <w:t xml:space="preserve">Also customise the </w:t>
-      </w:r>
-      <w:proofErr w:type="spellStart"/>
-      <w:r>
-        <w:rPr>
-          <w:rFonts w:ascii="Arial" w:eastAsia="Times New Roman" w:hAnsi="Arial" w:cs="Arial"/>
-          <w:color w:val="38761D"/>
-          <w:lang w:eastAsia="en-IN"/>
-        </w:rPr>
-        <w:t>subreddit</w:t>
-      </w:r>
-      <w:proofErr w:type="spellEnd"/>
-      <w:r>
-        <w:rPr>
-          <w:rFonts w:ascii="Arial" w:eastAsia="Times New Roman" w:hAnsi="Arial" w:cs="Arial"/>
-          <w:color w:val="38761D"/>
-          <w:lang w:eastAsia="en-IN"/>
-        </w:rPr>
-        <w:t xml:space="preserve"> list launched on FAB button to show the list from the database. And implement the toggle switch to change the field in the data base.</w:t>
-      </w:r>
-    </w:p>
-    <w:p>
-      <w:pPr>
-        <w:spacing w:after="240" w:line="240" w:lineRule="auto"/>
+        <w:t xml:space="preserve">Configure libraries </w:t>
+      </w:r>
+    </w:p>
+    <w:p>
+      <w:pPr>
+        <w:spacing w:after="0" w:line="240" w:lineRule="auto"/>
         <w:rPr>
           <w:rFonts w:ascii="Times New Roman" w:eastAsia="Times New Roman" w:hAnsi="Times New Roman" w:cs="Times New Roman"/>
           <w:sz w:val="24"/>
@@ -2821,9 +2680,150 @@
           <w:szCs w:val="26"/>
           <w:lang w:eastAsia="en-IN"/>
         </w:rPr>
-        <w:t xml:space="preserve">Task 4: </w:t>
-      </w:r>
-      <w:r>
+        <w:t>Task 2: Implement UI for Each Activity and Fragment</w:t>
+      </w:r>
+    </w:p>
+    <w:p>
+      <w:pPr>
+        <w:numPr>
+          <w:ilvl w:val="0"/>
+          <w:numId w:val="4"/>
+        </w:numPr>
+        <w:spacing w:after="0" w:line="240" w:lineRule="auto"/>
+        <w:textAlignment w:val="baseline"/>
+        <w:rPr>
+          <w:rFonts w:ascii="Arial" w:eastAsia="Times New Roman" w:hAnsi="Arial" w:cs="Arial"/>
+          <w:color w:val="38761D"/>
+          <w:lang w:eastAsia="en-IN"/>
+        </w:rPr>
+      </w:pPr>
+      <w:r>
+        <w:rPr>
+          <w:rFonts w:ascii="Arial" w:eastAsia="Times New Roman" w:hAnsi="Arial" w:cs="Arial"/>
+          <w:color w:val="38761D"/>
+          <w:lang w:eastAsia="en-IN"/>
+        </w:rPr>
+        <w:t xml:space="preserve">Build UI for </w:t>
+      </w:r>
+      <w:r>
+        <w:rPr>
+          <w:rFonts w:ascii="Arial" w:eastAsia="Times New Roman" w:hAnsi="Arial" w:cs="Arial"/>
+          <w:color w:val="38761D"/>
+          <w:lang w:eastAsia="en-IN"/>
+        </w:rPr>
+        <w:t>Login Page. And implement getting access to token</w:t>
+      </w:r>
+    </w:p>
+    <w:p>
+      <w:pPr>
+        <w:numPr>
+          <w:ilvl w:val="0"/>
+          <w:numId w:val="4"/>
+        </w:numPr>
+        <w:spacing w:after="0" w:line="240" w:lineRule="auto"/>
+        <w:textAlignment w:val="baseline"/>
+        <w:rPr>
+          <w:rFonts w:ascii="Arial" w:eastAsia="Times New Roman" w:hAnsi="Arial" w:cs="Arial"/>
+          <w:color w:val="38761D"/>
+          <w:lang w:eastAsia="en-IN"/>
+        </w:rPr>
+      </w:pPr>
+      <w:r>
+        <w:rPr>
+          <w:rFonts w:ascii="Arial" w:eastAsia="Times New Roman" w:hAnsi="Arial" w:cs="Arial"/>
+          <w:color w:val="38761D"/>
+          <w:lang w:eastAsia="en-IN"/>
+        </w:rPr>
+        <w:t xml:space="preserve">Build UI for </w:t>
+      </w:r>
+      <w:r>
+        <w:rPr>
+          <w:rFonts w:ascii="Arial" w:eastAsia="Times New Roman" w:hAnsi="Arial" w:cs="Arial"/>
+          <w:color w:val="38761D"/>
+          <w:lang w:eastAsia="en-IN"/>
+        </w:rPr>
+        <w:t>main page.</w:t>
+      </w:r>
+    </w:p>
+    <w:p>
+      <w:pPr>
+        <w:numPr>
+          <w:ilvl w:val="0"/>
+          <w:numId w:val="4"/>
+        </w:numPr>
+        <w:spacing w:after="0" w:line="240" w:lineRule="auto"/>
+        <w:textAlignment w:val="baseline"/>
+        <w:rPr>
+          <w:rFonts w:ascii="Arial" w:eastAsia="Times New Roman" w:hAnsi="Arial" w:cs="Arial"/>
+          <w:color w:val="38761D"/>
+          <w:lang w:eastAsia="en-IN"/>
+        </w:rPr>
+      </w:pPr>
+      <w:r>
+        <w:rPr>
+          <w:rFonts w:ascii="Arial" w:eastAsia="Times New Roman" w:hAnsi="Arial" w:cs="Arial"/>
+          <w:color w:val="38761D"/>
+          <w:lang w:eastAsia="en-IN"/>
+        </w:rPr>
+        <w:t xml:space="preserve">For choose sub </w:t>
+      </w:r>
+      <w:proofErr w:type="spellStart"/>
+      <w:r>
+        <w:rPr>
+          <w:rFonts w:ascii="Arial" w:eastAsia="Times New Roman" w:hAnsi="Arial" w:cs="Arial"/>
+          <w:color w:val="38761D"/>
+          <w:lang w:eastAsia="en-IN"/>
+        </w:rPr>
+        <w:t>reddit</w:t>
+      </w:r>
+      <w:proofErr w:type="spellEnd"/>
+      <w:r>
+        <w:rPr>
+          <w:rFonts w:ascii="Arial" w:eastAsia="Times New Roman" w:hAnsi="Arial" w:cs="Arial"/>
+          <w:color w:val="38761D"/>
+          <w:lang w:eastAsia="en-IN"/>
+        </w:rPr>
+        <w:t xml:space="preserve"> page.</w:t>
+      </w:r>
+    </w:p>
+    <w:p>
+      <w:pPr>
+        <w:numPr>
+          <w:ilvl w:val="0"/>
+          <w:numId w:val="4"/>
+        </w:numPr>
+        <w:spacing w:after="0" w:line="240" w:lineRule="auto"/>
+        <w:textAlignment w:val="baseline"/>
+        <w:rPr>
+          <w:rFonts w:ascii="Arial" w:eastAsia="Times New Roman" w:hAnsi="Arial" w:cs="Arial"/>
+          <w:color w:val="38761D"/>
+          <w:lang w:eastAsia="en-IN"/>
+        </w:rPr>
+      </w:pPr>
+      <w:r>
+        <w:rPr>
+          <w:rFonts w:ascii="Arial" w:eastAsia="Times New Roman" w:hAnsi="Arial" w:cs="Arial"/>
+          <w:color w:val="38761D"/>
+          <w:lang w:eastAsia="en-IN"/>
+        </w:rPr>
+        <w:t>For web view</w:t>
+      </w:r>
+    </w:p>
+    <w:p>
+      <w:pPr>
+        <w:spacing w:after="0" w:line="240" w:lineRule="auto"/>
+        <w:rPr>
+          <w:rFonts w:ascii="Times New Roman" w:eastAsia="Times New Roman" w:hAnsi="Times New Roman" w:cs="Times New Roman"/>
+          <w:sz w:val="24"/>
+          <w:szCs w:val="24"/>
+          <w:lang w:eastAsia="en-IN"/>
+        </w:rPr>
+      </w:pPr>
+    </w:p>
+    <w:p>
+      <w:pPr>
+        <w:spacing w:before="200" w:after="0" w:line="240" w:lineRule="auto"/>
+        <w:outlineLvl w:val="1"/>
         <w:rPr>
           <w:rFonts w:ascii="Trebuchet MS" w:eastAsia="Times New Roman" w:hAnsi="Trebuchet MS" w:cs="Times New Roman"/>
           <w:b/>
@@ -2833,185 +2833,8 @@
           <w:szCs w:val="26"/>
           <w:lang w:eastAsia="en-IN"/>
         </w:rPr>
-        <w:t>Configure the Main Page</w:t>
-      </w:r>
-      <w:r>
-        <w:rPr>
-          <w:rFonts w:ascii="Trebuchet MS" w:eastAsia="Times New Roman" w:hAnsi="Trebuchet MS" w:cs="Times New Roman"/>
-          <w:b/>
-          <w:bCs/>
-          <w:color w:val="38761D"/>
-          <w:sz w:val="26"/>
-          <w:szCs w:val="26"/>
-          <w:lang w:eastAsia="en-IN"/>
-        </w:rPr>
-        <w:t xml:space="preserve"> </w:t>
-      </w:r>
-    </w:p>
-    <w:p>
-      <w:pPr>
-        <w:numPr>
-          <w:ilvl w:val="0"/>
-          <w:numId w:val="6"/>
-        </w:numPr>
-        <w:spacing w:after="0" w:line="240" w:lineRule="auto"/>
-        <w:textAlignment w:val="baseline"/>
-        <w:rPr>
-          <w:rFonts w:ascii="Arial" w:eastAsia="Times New Roman" w:hAnsi="Arial" w:cs="Arial"/>
-          <w:color w:val="38761D"/>
-          <w:lang w:eastAsia="en-IN"/>
-        </w:rPr>
-      </w:pPr>
-      <w:r>
-        <w:rPr>
-          <w:rFonts w:ascii="Arial" w:eastAsia="Times New Roman" w:hAnsi="Arial" w:cs="Arial"/>
-          <w:color w:val="38761D"/>
-          <w:lang w:eastAsia="en-IN"/>
-        </w:rPr>
-        <w:t xml:space="preserve">Using the </w:t>
-      </w:r>
-      <w:proofErr w:type="spellStart"/>
-      <w:r>
-        <w:rPr>
-          <w:rFonts w:ascii="Arial" w:eastAsia="Times New Roman" w:hAnsi="Arial" w:cs="Arial"/>
-          <w:color w:val="38761D"/>
-          <w:lang w:eastAsia="en-IN"/>
-        </w:rPr>
-        <w:t>subreddit</w:t>
-      </w:r>
-      <w:proofErr w:type="spellEnd"/>
-      <w:r>
-        <w:rPr>
-          <w:rFonts w:ascii="Arial" w:eastAsia="Times New Roman" w:hAnsi="Arial" w:cs="Arial"/>
-          <w:color w:val="38761D"/>
-          <w:lang w:eastAsia="en-IN"/>
-        </w:rPr>
-        <w:t xml:space="preserve"> list in the database </w:t>
-      </w:r>
-      <w:r>
-        <w:rPr>
-          <w:rFonts w:ascii="Arial" w:eastAsia="Times New Roman" w:hAnsi="Arial" w:cs="Arial"/>
-          <w:color w:val="38761D"/>
-          <w:lang w:eastAsia="en-IN"/>
-        </w:rPr>
-        <w:t xml:space="preserve">make </w:t>
-      </w:r>
-      <w:proofErr w:type="spellStart"/>
-      <w:r>
-        <w:rPr>
-          <w:rFonts w:ascii="Arial" w:eastAsia="Times New Roman" w:hAnsi="Arial" w:cs="Arial"/>
-          <w:color w:val="38761D"/>
-          <w:lang w:eastAsia="en-IN"/>
-        </w:rPr>
-        <w:t>Async</w:t>
-      </w:r>
-      <w:proofErr w:type="spellEnd"/>
-      <w:r>
-        <w:rPr>
-          <w:rFonts w:ascii="Arial" w:eastAsia="Times New Roman" w:hAnsi="Arial" w:cs="Arial"/>
-          <w:color w:val="38761D"/>
-          <w:lang w:eastAsia="en-IN"/>
-        </w:rPr>
-        <w:t xml:space="preserve"> calls to retrieve data from </w:t>
-      </w:r>
-      <w:proofErr w:type="spellStart"/>
-      <w:r>
-        <w:rPr>
-          <w:rFonts w:ascii="Arial" w:eastAsia="Times New Roman" w:hAnsi="Arial" w:cs="Arial"/>
-          <w:color w:val="38761D"/>
-          <w:lang w:eastAsia="en-IN"/>
-        </w:rPr>
-        <w:t>Api</w:t>
-      </w:r>
-      <w:proofErr w:type="spellEnd"/>
-      <w:r>
-        <w:rPr>
-          <w:rFonts w:ascii="Arial" w:eastAsia="Times New Roman" w:hAnsi="Arial" w:cs="Arial"/>
-          <w:color w:val="38761D"/>
-          <w:lang w:eastAsia="en-IN"/>
-        </w:rPr>
-        <w:t xml:space="preserve"> endpoints</w:t>
-      </w:r>
-    </w:p>
-    <w:p>
-      <w:pPr>
-        <w:numPr>
-          <w:ilvl w:val="0"/>
-          <w:numId w:val="6"/>
-        </w:numPr>
-        <w:spacing w:after="0" w:line="240" w:lineRule="auto"/>
-        <w:textAlignment w:val="baseline"/>
-        <w:rPr>
-          <w:rFonts w:ascii="Arial" w:eastAsia="Times New Roman" w:hAnsi="Arial" w:cs="Arial"/>
-          <w:color w:val="38761D"/>
-          <w:lang w:eastAsia="en-IN"/>
-        </w:rPr>
-      </w:pPr>
-      <w:r>
-        <w:rPr>
-          <w:rFonts w:ascii="Arial" w:eastAsia="Times New Roman" w:hAnsi="Arial" w:cs="Arial"/>
-          <w:color w:val="38761D"/>
-          <w:lang w:eastAsia="en-IN"/>
-        </w:rPr>
-        <w:t>Implement recycler view to display the articles as cards.</w:t>
-      </w:r>
-    </w:p>
-    <w:p>
-      <w:pPr>
-        <w:numPr>
-          <w:ilvl w:val="0"/>
-          <w:numId w:val="6"/>
-        </w:numPr>
-        <w:spacing w:after="0" w:line="240" w:lineRule="auto"/>
-        <w:textAlignment w:val="baseline"/>
-        <w:rPr>
-          <w:rFonts w:ascii="Arial" w:eastAsia="Times New Roman" w:hAnsi="Arial" w:cs="Arial"/>
-          <w:color w:val="38761D"/>
-          <w:lang w:eastAsia="en-IN"/>
-        </w:rPr>
-      </w:pPr>
-      <w:r>
-        <w:rPr>
-          <w:rFonts w:ascii="Arial" w:eastAsia="Times New Roman" w:hAnsi="Arial" w:cs="Arial"/>
-          <w:color w:val="38761D"/>
-          <w:lang w:eastAsia="en-IN"/>
-        </w:rPr>
-        <w:t xml:space="preserve">Implement the </w:t>
-      </w:r>
-      <w:proofErr w:type="spellStart"/>
-      <w:r>
-        <w:rPr>
-          <w:rFonts w:ascii="Arial" w:eastAsia="Times New Roman" w:hAnsi="Arial" w:cs="Arial"/>
-          <w:color w:val="38761D"/>
-          <w:lang w:eastAsia="en-IN"/>
-        </w:rPr>
-        <w:t>onclick</w:t>
-      </w:r>
-      <w:proofErr w:type="spellEnd"/>
-      <w:r>
-        <w:rPr>
-          <w:rFonts w:ascii="Arial" w:eastAsia="Times New Roman" w:hAnsi="Arial" w:cs="Arial"/>
-          <w:color w:val="38761D"/>
-          <w:lang w:eastAsia="en-IN"/>
-        </w:rPr>
-        <w:t xml:space="preserve"> for the cross button to replace the article by a new one.</w:t>
-      </w:r>
-    </w:p>
-    <w:p>
-      <w:pPr>
-        <w:spacing w:after="240" w:line="240" w:lineRule="auto"/>
-        <w:rPr>
-          <w:rFonts w:ascii="Times New Roman" w:eastAsia="Times New Roman" w:hAnsi="Times New Roman" w:cs="Times New Roman"/>
-          <w:sz w:val="24"/>
-          <w:szCs w:val="24"/>
-          <w:lang w:eastAsia="en-IN"/>
-        </w:rPr>
-      </w:pPr>
-    </w:p>
-    <w:p>
-      <w:pPr>
-        <w:spacing w:before="200" w:after="0" w:line="240" w:lineRule="auto"/>
-        <w:outlineLvl w:val="1"/>
+      </w:pPr>
+      <w:r>
         <w:rPr>
           <w:rFonts w:ascii="Trebuchet MS" w:eastAsia="Times New Roman" w:hAnsi="Trebuchet MS" w:cs="Times New Roman"/>
           <w:b/>
@@ -3021,7 +2844,8 @@
           <w:szCs w:val="26"/>
           <w:lang w:eastAsia="en-IN"/>
         </w:rPr>
-      </w:pPr>
+        <w:t xml:space="preserve">Task 3: </w:t>
+      </w:r>
       <w:r>
         <w:rPr>
           <w:rFonts w:ascii="Trebuchet MS" w:eastAsia="Times New Roman" w:hAnsi="Trebuchet MS" w:cs="Times New Roman"/>
@@ -3032,8 +2856,151 @@
           <w:szCs w:val="26"/>
           <w:lang w:eastAsia="en-IN"/>
         </w:rPr>
-        <w:t xml:space="preserve">Task 5: </w:t>
-      </w:r>
+        <w:t>Create database and implement content provider</w:t>
+      </w:r>
+    </w:p>
+    <w:p>
+      <w:pPr>
+        <w:numPr>
+          <w:ilvl w:val="0"/>
+          <w:numId w:val="5"/>
+        </w:numPr>
+        <w:spacing w:after="0" w:line="240" w:lineRule="auto"/>
+        <w:textAlignment w:val="baseline"/>
+        <w:rPr>
+          <w:rFonts w:ascii="Arial" w:eastAsia="Times New Roman" w:hAnsi="Arial" w:cs="Arial"/>
+          <w:color w:val="38761D"/>
+          <w:lang w:eastAsia="en-IN"/>
+        </w:rPr>
+      </w:pPr>
+      <w:r>
+        <w:rPr>
+          <w:rFonts w:ascii="Arial" w:eastAsia="Times New Roman" w:hAnsi="Arial" w:cs="Arial"/>
+          <w:color w:val="38761D"/>
+          <w:lang w:eastAsia="en-IN"/>
+        </w:rPr>
+        <w:t xml:space="preserve">Create a database with a single table with two fields </w:t>
+      </w:r>
+      <w:proofErr w:type="spellStart"/>
+      <w:r>
+        <w:rPr>
+          <w:rFonts w:ascii="Arial" w:eastAsia="Times New Roman" w:hAnsi="Arial" w:cs="Arial"/>
+          <w:color w:val="38761D"/>
+          <w:lang w:eastAsia="en-IN"/>
+        </w:rPr>
+        <w:t>Subreddit</w:t>
+      </w:r>
+      <w:proofErr w:type="spellEnd"/>
+      <w:r>
+        <w:rPr>
+          <w:rFonts w:ascii="Arial" w:eastAsia="Times New Roman" w:hAnsi="Arial" w:cs="Arial"/>
+          <w:color w:val="38761D"/>
+          <w:lang w:eastAsia="en-IN"/>
+        </w:rPr>
+        <w:t xml:space="preserve"> Id and display </w:t>
+      </w:r>
+      <w:proofErr w:type="spellStart"/>
+      <w:r>
+        <w:rPr>
+          <w:rFonts w:ascii="Arial" w:eastAsia="Times New Roman" w:hAnsi="Arial" w:cs="Arial"/>
+          <w:color w:val="38761D"/>
+          <w:lang w:eastAsia="en-IN"/>
+        </w:rPr>
+        <w:t>subreddit</w:t>
+      </w:r>
+      <w:proofErr w:type="spellEnd"/>
+      <w:r>
+        <w:rPr>
+          <w:rFonts w:ascii="Arial" w:eastAsia="Times New Roman" w:hAnsi="Arial" w:cs="Arial"/>
+          <w:color w:val="38761D"/>
+          <w:lang w:eastAsia="en-IN"/>
+        </w:rPr>
+        <w:t xml:space="preserve">. Set default value of the display </w:t>
+      </w:r>
+      <w:proofErr w:type="spellStart"/>
+      <w:r>
+        <w:rPr>
+          <w:rFonts w:ascii="Arial" w:eastAsia="Times New Roman" w:hAnsi="Arial" w:cs="Arial"/>
+          <w:color w:val="38761D"/>
+          <w:lang w:eastAsia="en-IN"/>
+        </w:rPr>
+        <w:t>subreddit</w:t>
+      </w:r>
+      <w:proofErr w:type="spellEnd"/>
+      <w:r>
+        <w:rPr>
+          <w:rFonts w:ascii="Arial" w:eastAsia="Times New Roman" w:hAnsi="Arial" w:cs="Arial"/>
+          <w:color w:val="38761D"/>
+          <w:lang w:eastAsia="en-IN"/>
+        </w:rPr>
+        <w:t xml:space="preserve"> field to show.</w:t>
+      </w:r>
+    </w:p>
+    <w:p>
+      <w:pPr>
+        <w:numPr>
+          <w:ilvl w:val="0"/>
+          <w:numId w:val="5"/>
+        </w:numPr>
+        <w:spacing w:after="0" w:line="240" w:lineRule="auto"/>
+        <w:textAlignment w:val="baseline"/>
+        <w:rPr>
+          <w:rFonts w:ascii="Arial" w:eastAsia="Times New Roman" w:hAnsi="Arial" w:cs="Arial"/>
+          <w:color w:val="38761D"/>
+          <w:lang w:eastAsia="en-IN"/>
+        </w:rPr>
+      </w:pPr>
+      <w:r>
+        <w:rPr>
+          <w:rFonts w:ascii="Arial" w:eastAsia="Times New Roman" w:hAnsi="Arial" w:cs="Arial"/>
+          <w:color w:val="38761D"/>
+          <w:lang w:eastAsia="en-IN"/>
+        </w:rPr>
+        <w:t xml:space="preserve">Also customise the </w:t>
+      </w:r>
+      <w:proofErr w:type="spellStart"/>
+      <w:r>
+        <w:rPr>
+          <w:rFonts w:ascii="Arial" w:eastAsia="Times New Roman" w:hAnsi="Arial" w:cs="Arial"/>
+          <w:color w:val="38761D"/>
+          <w:lang w:eastAsia="en-IN"/>
+        </w:rPr>
+        <w:t>subreddit</w:t>
+      </w:r>
+      <w:proofErr w:type="spellEnd"/>
+      <w:r>
+        <w:rPr>
+          <w:rFonts w:ascii="Arial" w:eastAsia="Times New Roman" w:hAnsi="Arial" w:cs="Arial"/>
+          <w:color w:val="38761D"/>
+          <w:lang w:eastAsia="en-IN"/>
+        </w:rPr>
+        <w:t xml:space="preserve"> list launched on FAB button to show the list from the database. And implement the toggle switch to change the field in the data base.</w:t>
+      </w:r>
+    </w:p>
+    <w:p>
+      <w:pPr>
+        <w:spacing w:after="240" w:line="240" w:lineRule="auto"/>
+        <w:rPr>
+          <w:rFonts w:ascii="Times New Roman" w:eastAsia="Times New Roman" w:hAnsi="Times New Roman" w:cs="Times New Roman"/>
+          <w:sz w:val="24"/>
+          <w:szCs w:val="24"/>
+          <w:lang w:eastAsia="en-IN"/>
+        </w:rPr>
+      </w:pPr>
+    </w:p>
+    <w:p>
+      <w:pPr>
+        <w:spacing w:before="200" w:after="0" w:line="240" w:lineRule="auto"/>
+        <w:outlineLvl w:val="1"/>
+        <w:rPr>
+          <w:rFonts w:ascii="Times New Roman" w:eastAsia="Times New Roman" w:hAnsi="Times New Roman" w:cs="Times New Roman"/>
+          <w:b/>
+          <w:bCs/>
+          <w:sz w:val="36"/>
+          <w:szCs w:val="36"/>
+          <w:lang w:eastAsia="en-IN"/>
+        </w:rPr>
+      </w:pPr>
       <w:r>
         <w:rPr>
           <w:rFonts w:ascii="Trebuchet MS" w:eastAsia="Times New Roman" w:hAnsi="Trebuchet MS" w:cs="Times New Roman"/>
@@ -3044,69 +3011,9 @@
           <w:szCs w:val="26"/>
           <w:lang w:eastAsia="en-IN"/>
         </w:rPr>
-        <w:t>Handle special cases for web view</w:t>
-      </w:r>
-    </w:p>
-    <w:p>
-      <w:pPr>
-        <w:numPr>
-          <w:ilvl w:val="0"/>
-          <w:numId w:val="7"/>
-        </w:numPr>
-        <w:spacing w:after="0" w:line="240" w:lineRule="auto"/>
-        <w:textAlignment w:val="baseline"/>
-        <w:rPr>
-          <w:rFonts w:ascii="Times New Roman" w:eastAsia="Times New Roman" w:hAnsi="Times New Roman" w:cs="Times New Roman"/>
-          <w:sz w:val="24"/>
-          <w:szCs w:val="24"/>
-          <w:lang w:eastAsia="en-IN"/>
-        </w:rPr>
-      </w:pPr>
-      <w:r>
-        <w:rPr>
-          <w:rFonts w:ascii="Arial" w:eastAsia="Times New Roman" w:hAnsi="Arial" w:cs="Arial"/>
-          <w:color w:val="38761D"/>
-          <w:lang w:eastAsia="en-IN"/>
-        </w:rPr>
-        <w:t>The articles</w:t>
-      </w:r>
-      <w:r>
-        <w:rPr>
-          <w:rFonts w:ascii="Arial" w:eastAsia="Times New Roman" w:hAnsi="Arial" w:cs="Arial"/>
-          <w:color w:val="38761D"/>
-          <w:lang w:eastAsia="en-IN"/>
-        </w:rPr>
-        <w:t xml:space="preserve"> displayed contain various type</w:t>
-      </w:r>
-      <w:r>
-        <w:rPr>
-          <w:rFonts w:ascii="Arial" w:eastAsia="Times New Roman" w:hAnsi="Arial" w:cs="Arial"/>
-          <w:color w:val="38761D"/>
-          <w:lang w:eastAsia="en-IN"/>
-        </w:rPr>
-        <w:t xml:space="preserve"> </w:t>
-      </w:r>
-      <w:r>
-        <w:rPr>
-          <w:rFonts w:ascii="Arial" w:eastAsia="Times New Roman" w:hAnsi="Arial" w:cs="Arial"/>
-          <w:color w:val="38761D"/>
-          <w:lang w:eastAsia="en-IN"/>
-        </w:rPr>
-        <w:t xml:space="preserve">data </w:t>
-      </w:r>
-      <w:r>
-        <w:rPr>
-          <w:rFonts w:ascii="Arial" w:eastAsia="Times New Roman" w:hAnsi="Arial" w:cs="Arial"/>
-          <w:color w:val="38761D"/>
-          <w:lang w:eastAsia="en-IN"/>
-        </w:rPr>
-        <w:t>or media. Handle cases accordingly in web View</w:t>
-      </w:r>
-    </w:p>
-    <w:p>
-      <w:pPr>
-        <w:spacing w:before="200" w:after="0" w:line="240" w:lineRule="auto"/>
-        <w:outlineLvl w:val="1"/>
+        <w:t xml:space="preserve">Task 4: </w:t>
+      </w:r>
+      <w:r>
         <w:rPr>
           <w:rFonts w:ascii="Trebuchet MS" w:eastAsia="Times New Roman" w:hAnsi="Trebuchet MS" w:cs="Times New Roman"/>
           <w:b/>
@@ -3116,17 +3023,213 @@
           <w:szCs w:val="26"/>
           <w:lang w:eastAsia="en-IN"/>
         </w:rPr>
-      </w:pPr>
-      <w:r>
-        <w:rPr>
-          <w:rFonts w:ascii="Times New Roman" w:eastAsia="Times New Roman" w:hAnsi="Times New Roman" w:cs="Times New Roman"/>
-          <w:sz w:val="24"/>
-          <w:szCs w:val="24"/>
-          <w:lang w:eastAsia="en-IN"/>
-        </w:rPr>
-        <w:br/>
-      </w:r>
-      <w:r>
+        <w:t>Configure the Main Page</w:t>
+      </w:r>
+      <w:r>
+        <w:rPr>
+          <w:rFonts w:ascii="Trebuchet MS" w:eastAsia="Times New Roman" w:hAnsi="Trebuchet MS" w:cs="Times New Roman"/>
+          <w:b/>
+          <w:bCs/>
+          <w:color w:val="38761D"/>
+          <w:sz w:val="26"/>
+          <w:szCs w:val="26"/>
+          <w:lang w:eastAsia="en-IN"/>
+        </w:rPr>
+        <w:t xml:space="preserve"> </w:t>
+      </w:r>
+    </w:p>
+    <w:p>
+      <w:pPr>
+        <w:numPr>
+          <w:ilvl w:val="0"/>
+          <w:numId w:val="6"/>
+        </w:numPr>
+        <w:spacing w:after="0" w:line="240" w:lineRule="auto"/>
+        <w:textAlignment w:val="baseline"/>
+        <w:rPr>
+          <w:rFonts w:ascii="Arial" w:eastAsia="Times New Roman" w:hAnsi="Arial" w:cs="Arial"/>
+          <w:color w:val="38761D"/>
+          <w:lang w:eastAsia="en-IN"/>
+        </w:rPr>
+      </w:pPr>
+      <w:r>
+        <w:rPr>
+          <w:rFonts w:ascii="Arial" w:eastAsia="Times New Roman" w:hAnsi="Arial" w:cs="Arial"/>
+          <w:color w:val="38761D"/>
+          <w:lang w:eastAsia="en-IN"/>
+        </w:rPr>
+        <w:t xml:space="preserve">Using the </w:t>
+      </w:r>
+      <w:proofErr w:type="spellStart"/>
+      <w:r>
+        <w:rPr>
+          <w:rFonts w:ascii="Arial" w:eastAsia="Times New Roman" w:hAnsi="Arial" w:cs="Arial"/>
+          <w:color w:val="38761D"/>
+          <w:lang w:eastAsia="en-IN"/>
+        </w:rPr>
+        <w:t>subreddit</w:t>
+      </w:r>
+      <w:proofErr w:type="spellEnd"/>
+      <w:r>
+        <w:rPr>
+          <w:rFonts w:ascii="Arial" w:eastAsia="Times New Roman" w:hAnsi="Arial" w:cs="Arial"/>
+          <w:color w:val="38761D"/>
+          <w:lang w:eastAsia="en-IN"/>
+        </w:rPr>
+        <w:t xml:space="preserve"> list in the database</w:t>
+      </w:r>
+      <w:r>
+        <w:rPr>
+          <w:rFonts w:ascii="Arial" w:eastAsia="Times New Roman" w:hAnsi="Arial" w:cs="Arial"/>
+          <w:color w:val="38761D"/>
+          <w:lang w:eastAsia="en-IN"/>
+        </w:rPr>
+        <w:t xml:space="preserve"> use loaders to</w:t>
+      </w:r>
+      <w:r>
+        <w:rPr>
+          <w:rFonts w:ascii="Arial" w:eastAsia="Times New Roman" w:hAnsi="Arial" w:cs="Arial"/>
+          <w:color w:val="38761D"/>
+          <w:lang w:eastAsia="en-IN"/>
+        </w:rPr>
+        <w:t xml:space="preserve"> </w:t>
+      </w:r>
+      <w:r>
+        <w:rPr>
+          <w:rFonts w:ascii="Arial" w:eastAsia="Times New Roman" w:hAnsi="Arial" w:cs="Arial"/>
+          <w:color w:val="38761D"/>
+          <w:lang w:eastAsia="en-IN"/>
+        </w:rPr>
+        <w:t xml:space="preserve">make </w:t>
+      </w:r>
+      <w:proofErr w:type="spellStart"/>
+      <w:r>
+        <w:rPr>
+          <w:rFonts w:ascii="Arial" w:eastAsia="Times New Roman" w:hAnsi="Arial" w:cs="Arial"/>
+          <w:color w:val="38761D"/>
+          <w:lang w:eastAsia="en-IN"/>
+        </w:rPr>
+        <w:t>Async</w:t>
+      </w:r>
+      <w:proofErr w:type="spellEnd"/>
+      <w:r>
+        <w:rPr>
+          <w:rFonts w:ascii="Arial" w:eastAsia="Times New Roman" w:hAnsi="Arial" w:cs="Arial"/>
+          <w:color w:val="38761D"/>
+          <w:lang w:eastAsia="en-IN"/>
+        </w:rPr>
+        <w:t xml:space="preserve"> calls to retrieve data from </w:t>
+      </w:r>
+      <w:proofErr w:type="spellStart"/>
+      <w:proofErr w:type="gramStart"/>
+      <w:r>
+        <w:rPr>
+          <w:rFonts w:ascii="Arial" w:eastAsia="Times New Roman" w:hAnsi="Arial" w:cs="Arial"/>
+          <w:color w:val="38761D"/>
+          <w:lang w:eastAsia="en-IN"/>
+        </w:rPr>
+        <w:t>Api</w:t>
+      </w:r>
+      <w:proofErr w:type="spellEnd"/>
+      <w:proofErr w:type="gramEnd"/>
+      <w:r>
+        <w:rPr>
+          <w:rFonts w:ascii="Arial" w:eastAsia="Times New Roman" w:hAnsi="Arial" w:cs="Arial"/>
+          <w:color w:val="38761D"/>
+          <w:lang w:eastAsia="en-IN"/>
+        </w:rPr>
+        <w:t xml:space="preserve"> endpoints</w:t>
+      </w:r>
+      <w:r>
+        <w:rPr>
+          <w:rFonts w:ascii="Arial" w:eastAsia="Times New Roman" w:hAnsi="Arial" w:cs="Arial"/>
+          <w:color w:val="38761D"/>
+          <w:lang w:eastAsia="en-IN"/>
+        </w:rPr>
+        <w:t xml:space="preserve"> and populate the views.</w:t>
+      </w:r>
+      <w:bookmarkStart w:id="0" w:name="_GoBack"/>
+      <w:bookmarkEnd w:id="0"/>
+    </w:p>
+    <w:p>
+      <w:pPr>
+        <w:numPr>
+          <w:ilvl w:val="0"/>
+          <w:numId w:val="6"/>
+        </w:numPr>
+        <w:spacing w:after="0" w:line="240" w:lineRule="auto"/>
+        <w:textAlignment w:val="baseline"/>
+        <w:rPr>
+          <w:rFonts w:ascii="Arial" w:eastAsia="Times New Roman" w:hAnsi="Arial" w:cs="Arial"/>
+          <w:color w:val="38761D"/>
+          <w:lang w:eastAsia="en-IN"/>
+        </w:rPr>
+      </w:pPr>
+      <w:r>
+        <w:rPr>
+          <w:rFonts w:ascii="Arial" w:eastAsia="Times New Roman" w:hAnsi="Arial" w:cs="Arial"/>
+          <w:color w:val="38761D"/>
+          <w:lang w:eastAsia="en-IN"/>
+        </w:rPr>
+        <w:t>Implement recycler view to display the articles as cards.</w:t>
+      </w:r>
+    </w:p>
+    <w:p>
+      <w:pPr>
+        <w:numPr>
+          <w:ilvl w:val="0"/>
+          <w:numId w:val="6"/>
+        </w:numPr>
+        <w:spacing w:after="0" w:line="240" w:lineRule="auto"/>
+        <w:textAlignment w:val="baseline"/>
+        <w:rPr>
+          <w:rFonts w:ascii="Arial" w:eastAsia="Times New Roman" w:hAnsi="Arial" w:cs="Arial"/>
+          <w:color w:val="38761D"/>
+          <w:lang w:eastAsia="en-IN"/>
+        </w:rPr>
+      </w:pPr>
+      <w:r>
+        <w:rPr>
+          <w:rFonts w:ascii="Arial" w:eastAsia="Times New Roman" w:hAnsi="Arial" w:cs="Arial"/>
+          <w:color w:val="38761D"/>
+          <w:lang w:eastAsia="en-IN"/>
+        </w:rPr>
+        <w:t xml:space="preserve">Implement the </w:t>
+      </w:r>
+      <w:proofErr w:type="spellStart"/>
+      <w:r>
+        <w:rPr>
+          <w:rFonts w:ascii="Arial" w:eastAsia="Times New Roman" w:hAnsi="Arial" w:cs="Arial"/>
+          <w:color w:val="38761D"/>
+          <w:lang w:eastAsia="en-IN"/>
+        </w:rPr>
+        <w:t>onclick</w:t>
+      </w:r>
+      <w:proofErr w:type="spellEnd"/>
+      <w:r>
+        <w:rPr>
+          <w:rFonts w:ascii="Arial" w:eastAsia="Times New Roman" w:hAnsi="Arial" w:cs="Arial"/>
+          <w:color w:val="38761D"/>
+          <w:lang w:eastAsia="en-IN"/>
+        </w:rPr>
+        <w:t xml:space="preserve"> for the cross button to replace the article by a new one.</w:t>
+      </w:r>
+    </w:p>
+    <w:p>
+      <w:pPr>
+        <w:spacing w:after="240" w:line="240" w:lineRule="auto"/>
+        <w:rPr>
+          <w:rFonts w:ascii="Times New Roman" w:eastAsia="Times New Roman" w:hAnsi="Times New Roman" w:cs="Times New Roman"/>
+          <w:sz w:val="24"/>
+          <w:szCs w:val="24"/>
+          <w:lang w:eastAsia="en-IN"/>
+        </w:rPr>
+      </w:pPr>
+    </w:p>
+    <w:p>
+      <w:pPr>
+        <w:spacing w:before="200" w:after="0" w:line="240" w:lineRule="auto"/>
+        <w:outlineLvl w:val="1"/>
         <w:rPr>
           <w:rFonts w:ascii="Trebuchet MS" w:eastAsia="Times New Roman" w:hAnsi="Trebuchet MS" w:cs="Times New Roman"/>
           <w:b/>
@@ -3136,8 +3239,7 @@
           <w:szCs w:val="26"/>
           <w:lang w:eastAsia="en-IN"/>
         </w:rPr>
-        <w:t>Task 6</w:t>
-      </w:r>
+      </w:pPr>
       <w:r>
         <w:rPr>
           <w:rFonts w:ascii="Trebuchet MS" w:eastAsia="Times New Roman" w:hAnsi="Trebuchet MS" w:cs="Times New Roman"/>
@@ -3148,7 +3250,8 @@
           <w:szCs w:val="26"/>
           <w:lang w:eastAsia="en-IN"/>
         </w:rPr>
-        <w:t xml:space="preserve">: </w:t>
+        <w:lastRenderedPageBreak/>
+        <w:t xml:space="preserve">Task 5: </w:t>
       </w:r>
       <w:r>
         <w:rPr>
@@ -3160,7 +3263,7 @@
           <w:szCs w:val="26"/>
           <w:lang w:eastAsia="en-IN"/>
         </w:rPr>
-        <w:t xml:space="preserve">Implement services </w:t>
+        <w:t>Handle special cases for web view</w:t>
       </w:r>
     </w:p>
     <w:p>
@@ -3184,13 +3287,20 @@
           <w:color w:val="38761D"/>
           <w:lang w:eastAsia="en-IN"/>
         </w:rPr>
-        <w:t>Implement Job Schedulers or dispatcher to refresh access tokens and database sync. Handle login session management</w:t>
-      </w:r>
-      <w:r>
-        <w:rPr>
-          <w:rFonts w:ascii="Times New Roman" w:eastAsia="Times New Roman" w:hAnsi="Times New Roman" w:cs="Times New Roman"/>
-          <w:sz w:val="24"/>
-          <w:szCs w:val="24"/>
+        <w:t>The articles</w:t>
+      </w:r>
+      <w:r>
+        <w:rPr>
+          <w:rFonts w:ascii="Arial" w:eastAsia="Times New Roman" w:hAnsi="Arial" w:cs="Arial"/>
+          <w:color w:val="38761D"/>
+          <w:lang w:eastAsia="en-IN"/>
+        </w:rPr>
+        <w:t xml:space="preserve"> displayed contain various type</w:t>
+      </w:r>
+      <w:r>
+        <w:rPr>
+          <w:rFonts w:ascii="Arial" w:eastAsia="Times New Roman" w:hAnsi="Arial" w:cs="Arial"/>
+          <w:color w:val="38761D"/>
           <w:lang w:eastAsia="en-IN"/>
         </w:rPr>
         <w:t xml:space="preserve"> </w:t>
@@ -3201,6 +3311,173 @@
           <w:color w:val="38761D"/>
           <w:lang w:eastAsia="en-IN"/>
         </w:rPr>
+        <w:t xml:space="preserve">data </w:t>
+      </w:r>
+      <w:r>
+        <w:rPr>
+          <w:rFonts w:ascii="Arial" w:eastAsia="Times New Roman" w:hAnsi="Arial" w:cs="Arial"/>
+          <w:color w:val="38761D"/>
+          <w:lang w:eastAsia="en-IN"/>
+        </w:rPr>
+        <w:t>or media. Handle cases accordingly in web View</w:t>
+      </w:r>
+    </w:p>
+    <w:p>
+      <w:pPr>
+        <w:spacing w:before="200" w:after="0" w:line="240" w:lineRule="auto"/>
+        <w:outlineLvl w:val="1"/>
+        <w:rPr>
+          <w:rFonts w:ascii="Trebuchet MS" w:eastAsia="Times New Roman" w:hAnsi="Trebuchet MS" w:cs="Times New Roman"/>
+          <w:b/>
+          <w:bCs/>
+          <w:color w:val="000000"/>
+          <w:sz w:val="26"/>
+          <w:szCs w:val="26"/>
+          <w:lang w:eastAsia="en-IN"/>
+        </w:rPr>
+      </w:pPr>
+      <w:r>
+        <w:rPr>
+          <w:rFonts w:ascii="Times New Roman" w:eastAsia="Times New Roman" w:hAnsi="Times New Roman" w:cs="Times New Roman"/>
+          <w:sz w:val="24"/>
+          <w:szCs w:val="24"/>
+          <w:lang w:eastAsia="en-IN"/>
+        </w:rPr>
+        <w:br/>
+      </w:r>
+      <w:r>
+        <w:rPr>
+          <w:rFonts w:ascii="Trebuchet MS" w:eastAsia="Times New Roman" w:hAnsi="Trebuchet MS" w:cs="Times New Roman"/>
+          <w:b/>
+          <w:bCs/>
+          <w:color w:val="000000"/>
+          <w:sz w:val="26"/>
+          <w:szCs w:val="26"/>
+          <w:lang w:eastAsia="en-IN"/>
+        </w:rPr>
+        <w:t>Task 6</w:t>
+      </w:r>
+      <w:r>
+        <w:rPr>
+          <w:rFonts w:ascii="Trebuchet MS" w:eastAsia="Times New Roman" w:hAnsi="Trebuchet MS" w:cs="Times New Roman"/>
+          <w:b/>
+          <w:bCs/>
+          <w:color w:val="000000"/>
+          <w:sz w:val="26"/>
+          <w:szCs w:val="26"/>
+          <w:lang w:eastAsia="en-IN"/>
+        </w:rPr>
+        <w:t xml:space="preserve">: </w:t>
+      </w:r>
+      <w:r>
+        <w:rPr>
+          <w:rFonts w:ascii="Trebuchet MS" w:eastAsia="Times New Roman" w:hAnsi="Trebuchet MS" w:cs="Times New Roman"/>
+          <w:b/>
+          <w:bCs/>
+          <w:color w:val="000000"/>
+          <w:sz w:val="26"/>
+          <w:szCs w:val="26"/>
+          <w:lang w:eastAsia="en-IN"/>
+        </w:rPr>
+        <w:t xml:space="preserve">Implement services </w:t>
+      </w:r>
+    </w:p>
+    <w:p>
+      <w:pPr>
+        <w:numPr>
+          <w:ilvl w:val="0"/>
+          <w:numId w:val="7"/>
+        </w:numPr>
+        <w:spacing w:after="0" w:line="240" w:lineRule="auto"/>
+        <w:textAlignment w:val="baseline"/>
+        <w:rPr>
+          <w:rFonts w:ascii="Times New Roman" w:eastAsia="Times New Roman" w:hAnsi="Times New Roman" w:cs="Times New Roman"/>
+          <w:sz w:val="24"/>
+          <w:szCs w:val="24"/>
+          <w:lang w:eastAsia="en-IN"/>
+        </w:rPr>
+      </w:pPr>
+      <w:r>
+        <w:rPr>
+          <w:rFonts w:ascii="Arial" w:eastAsia="Times New Roman" w:hAnsi="Arial" w:cs="Arial"/>
+          <w:color w:val="38761D"/>
+          <w:lang w:eastAsia="en-IN"/>
+        </w:rPr>
+        <w:t>Implement Job Schedulers or dispatcher to refresh access tokens and database sync.</w:t>
+      </w:r>
+      <w:r>
+        <w:rPr>
+          <w:rFonts w:ascii="Arial" w:eastAsia="Times New Roman" w:hAnsi="Arial" w:cs="Arial"/>
+          <w:color w:val="38761D"/>
+          <w:lang w:eastAsia="en-IN"/>
+        </w:rPr>
+        <w:t xml:space="preserve"> </w:t>
+      </w:r>
+    </w:p>
+    <w:p>
+      <w:pPr>
+        <w:numPr>
+          <w:ilvl w:val="0"/>
+          <w:numId w:val="7"/>
+        </w:numPr>
+        <w:spacing w:after="0" w:line="240" w:lineRule="auto"/>
+        <w:textAlignment w:val="baseline"/>
+        <w:rPr>
+          <w:rFonts w:ascii="Times New Roman" w:eastAsia="Times New Roman" w:hAnsi="Times New Roman" w:cs="Times New Roman"/>
+          <w:sz w:val="24"/>
+          <w:szCs w:val="24"/>
+          <w:lang w:eastAsia="en-IN"/>
+        </w:rPr>
+      </w:pPr>
+      <w:r>
+        <w:rPr>
+          <w:rFonts w:ascii="Arial" w:eastAsia="Times New Roman" w:hAnsi="Arial" w:cs="Arial"/>
+          <w:color w:val="38761D"/>
+          <w:lang w:eastAsia="en-IN"/>
+        </w:rPr>
+        <w:t xml:space="preserve">Implement </w:t>
+      </w:r>
+      <w:proofErr w:type="spellStart"/>
+      <w:r>
+        <w:rPr>
+          <w:rFonts w:ascii="Arial" w:eastAsia="Times New Roman" w:hAnsi="Arial" w:cs="Arial"/>
+          <w:color w:val="38761D"/>
+          <w:lang w:eastAsia="en-IN"/>
+        </w:rPr>
+        <w:t>Admob</w:t>
+      </w:r>
+      <w:proofErr w:type="spellEnd"/>
+      <w:r>
+        <w:rPr>
+          <w:rFonts w:ascii="Arial" w:eastAsia="Times New Roman" w:hAnsi="Arial" w:cs="Arial"/>
+          <w:color w:val="38761D"/>
+          <w:lang w:eastAsia="en-IN"/>
+        </w:rPr>
+        <w:t>.</w:t>
+      </w:r>
+      <w:r>
+        <w:rPr>
+          <w:rFonts w:ascii="Arial" w:eastAsia="Times New Roman" w:hAnsi="Arial" w:cs="Arial"/>
+          <w:color w:val="38761D"/>
+          <w:lang w:eastAsia="en-IN"/>
+        </w:rPr>
+        <w:t xml:space="preserve"> Handle login session management</w:t>
+      </w:r>
+      <w:r>
+        <w:rPr>
+          <w:rFonts w:ascii="Times New Roman" w:eastAsia="Times New Roman" w:hAnsi="Times New Roman" w:cs="Times New Roman"/>
+          <w:sz w:val="24"/>
+          <w:szCs w:val="24"/>
+          <w:lang w:eastAsia="en-IN"/>
+        </w:rPr>
+        <w:t xml:space="preserve"> </w:t>
+      </w:r>
+      <w:r>
+        <w:rPr>
+          <w:rFonts w:ascii="Arial" w:eastAsia="Times New Roman" w:hAnsi="Arial" w:cs="Arial"/>
+          <w:color w:val="38761D"/>
+          <w:lang w:eastAsia="en-IN"/>
+        </w:rPr>
         <w:t>and error cases.</w:t>
       </w:r>
     </w:p>
@@ -3214,10 +3491,7 @@
         </w:rPr>
       </w:pPr>
     </w:p>
-    <w:p>
-      <w:bookmarkStart w:id="0" w:name="_GoBack"/>
-      <w:bookmarkEnd w:id="0"/>
-    </w:p>
+    <w:p/>
     <w:sectPr>
       <w:pgSz w:w="11906" w:h="16838"/>
       <w:pgMar w:top="1440" w:right="1440" w:bottom="1440" w:left="1440" w:header="708" w:footer="708" w:gutter="0"/>

</xml_diff>